<commit_message>
Task 2 finished :smile:
</commit_message>
<xml_diff>
--- a/School/SoftwareTesting/Assignment-Part1/Software Testing - documentation.docx
+++ b/School/SoftwareTesting/Assignment-Part1/Software Testing - documentation.docx
@@ -55,7 +55,7 @@
                     </pic:cNvPicPr>
                   </pic:nvPicPr>
                   <pic:blipFill>
-                    <a:blip r:embed="rId4" cstate="print">
+                    <a:blip r:embed="rId6" cstate="print">
                       <a:extLst>
                         <a:ext uri="{28A0092B-C50C-407E-A947-70E740481C1C}">
                           <a14:useLocalDpi xmlns:a14="http://schemas.microsoft.com/office/drawing/2010/main" val="0"/>
@@ -696,33 +696,1078 @@
         <w:t>Task 1</w:t>
       </w:r>
     </w:p>
-    <w:p>
+    <w:p/>
+    <w:p>
+      <w:pPr>
+        <w:pStyle w:val="Heading2"/>
+        <w:ind w:firstLine="708"/>
+      </w:pPr>
+      <w:r>
+        <w:t>Implementation</w:t>
+      </w:r>
+    </w:p>
+    <w:p/>
+    <w:p>
+      <w:pPr>
+        <w:spacing w:line="360" w:lineRule="auto"/>
+        <w:jc w:val="both"/>
+      </w:pPr>
+      <w:r>
+        <w:tab/>
+      </w:r>
+      <w:r>
+        <w:t xml:space="preserve">Unit testing and test driven development was the main approach taken when implementing the correct functionality and the adjacent test cases in order to develop a high quality screen scraper program. </w:t>
+      </w:r>
+    </w:p>
+    <w:p>
+      <w:pPr>
+        <w:spacing w:line="360" w:lineRule="auto"/>
+        <w:jc w:val="both"/>
+      </w:pPr>
+      <w:r>
+        <w:drawing>
+          <wp:anchor distT="0" distB="0" distL="114300" distR="114300" simplePos="0" relativeHeight="251659264" behindDoc="1" locked="0" layoutInCell="1" allowOverlap="1">
+            <wp:simplePos x="0" y="0"/>
+            <wp:positionH relativeFrom="margin">
+              <wp:align>center</wp:align>
+            </wp:positionH>
+            <wp:positionV relativeFrom="page">
+              <wp:posOffset>5867400</wp:posOffset>
+            </wp:positionV>
+            <wp:extent cx="4798060" cy="1416050"/>
+            <wp:effectExtent l="0" t="0" r="2540" b="0"/>
+            <wp:wrapTight wrapText="bothSides">
+              <wp:wrapPolygon edited="0">
+                <wp:start x="0" y="0"/>
+                <wp:lineTo x="0" y="21213"/>
+                <wp:lineTo x="21526" y="21213"/>
+                <wp:lineTo x="21526" y="0"/>
+                <wp:lineTo x="0" y="0"/>
+              </wp:wrapPolygon>
+            </wp:wrapTight>
+            <wp:docPr id="3" name="Picture 3"/>
+            <wp:cNvGraphicFramePr>
+              <a:graphicFrameLocks xmlns:a="http://schemas.openxmlformats.org/drawingml/2006/main" noChangeAspect="1"/>
+            </wp:cNvGraphicFramePr>
+            <a:graphic xmlns:a="http://schemas.openxmlformats.org/drawingml/2006/main">
+              <a:graphicData uri="http://schemas.openxmlformats.org/drawingml/2006/picture">
+                <pic:pic xmlns:pic="http://schemas.openxmlformats.org/drawingml/2006/picture">
+                  <pic:nvPicPr>
+                    <pic:cNvPr id="1" name=""/>
+                    <pic:cNvPicPr/>
+                  </pic:nvPicPr>
+                  <pic:blipFill>
+                    <a:blip r:embed="rId7">
+                      <a:extLst>
+                        <a:ext uri="{28A0092B-C50C-407E-A947-70E740481C1C}">
+                          <a14:useLocalDpi xmlns:a14="http://schemas.microsoft.com/office/drawing/2010/main" val="0"/>
+                        </a:ext>
+                      </a:extLst>
+                    </a:blip>
+                    <a:stretch>
+                      <a:fillRect/>
+                    </a:stretch>
+                  </pic:blipFill>
+                  <pic:spPr>
+                    <a:xfrm>
+                      <a:off x="0" y="0"/>
+                      <a:ext cx="4798060" cy="1416050"/>
+                    </a:xfrm>
+                    <a:prstGeom prst="rect">
+                      <a:avLst/>
+                    </a:prstGeom>
+                  </pic:spPr>
+                </pic:pic>
+              </a:graphicData>
+            </a:graphic>
+            <wp14:sizeRelH relativeFrom="page">
+              <wp14:pctWidth>0</wp14:pctWidth>
+            </wp14:sizeRelH>
+            <wp14:sizeRelV relativeFrom="page">
+              <wp14:pctHeight>0</wp14:pctHeight>
+            </wp14:sizeRelV>
+          </wp:anchor>
+        </w:drawing>
+      </w:r>
+      <w:r>
+        <w:tab/>
+        <w:t xml:space="preserve">Prior to </w:t>
+      </w:r>
+      <w:r>
+        <w:t>any implementation</w:t>
+      </w:r>
+      <w:r>
+        <w:t xml:space="preserve"> of the functionality, a test case was added and the functionality was developed</w:t>
+      </w:r>
+      <w:r>
+        <w:t xml:space="preserve"> in order to fulfil the given case. For example, consider the below </w:t>
+      </w:r>
+      <w:r>
+        <w:rPr>
+          <w:i/>
+        </w:rPr>
+        <w:t>Figure 1.</w:t>
+      </w:r>
+      <w:r>
+        <w:t xml:space="preserve"> The test case matches the functionality so when an undefined type of product is entered an empty string is declared as the input and the program returns false. </w:t>
+      </w:r>
+    </w:p>
+    <w:p>
+      <w:pPr>
+        <w:spacing w:line="360" w:lineRule="auto"/>
+        <w:jc w:val="both"/>
+      </w:pPr>
+      <w:r>
+        <w:tab/>
+      </w:r>
+    </w:p>
+    <w:p>
+      <w:pPr>
+        <w:spacing w:line="360" w:lineRule="auto"/>
+        <w:jc w:val="both"/>
+      </w:pPr>
+      <w:r>
+        <w:rPr>
+          <w:noProof/>
+          <w:lang w:val="es-ES" w:eastAsia="es-ES"/>
+        </w:rPr>
+        <mc:AlternateContent>
+          <mc:Choice Requires="wps">
+            <w:drawing>
+              <wp:anchor distT="45720" distB="45720" distL="114300" distR="114300" simplePos="0" relativeHeight="251664384" behindDoc="0" locked="0" layoutInCell="1" allowOverlap="1" wp14:anchorId="2F48D493" wp14:editId="180FE0D3">
+                <wp:simplePos x="0" y="0"/>
+                <wp:positionH relativeFrom="column">
+                  <wp:posOffset>3648075</wp:posOffset>
+                </wp:positionH>
+                <wp:positionV relativeFrom="page">
+                  <wp:posOffset>9391650</wp:posOffset>
+                </wp:positionV>
+                <wp:extent cx="1343025" cy="285750"/>
+                <wp:effectExtent l="0" t="0" r="0" b="0"/>
+                <wp:wrapSquare wrapText="bothSides"/>
+                <wp:docPr id="5" name="Text Box 2"/>
+                <wp:cNvGraphicFramePr>
+                  <a:graphicFrameLocks xmlns:a="http://schemas.openxmlformats.org/drawingml/2006/main"/>
+                </wp:cNvGraphicFramePr>
+                <a:graphic xmlns:a="http://schemas.openxmlformats.org/drawingml/2006/main">
+                  <a:graphicData uri="http://schemas.microsoft.com/office/word/2010/wordprocessingShape">
+                    <wps:wsp>
+                      <wps:cNvSpPr txBox="1">
+                        <a:spLocks noChangeArrowheads="1"/>
+                      </wps:cNvSpPr>
+                      <wps:spPr bwMode="auto">
+                        <a:xfrm>
+                          <a:off x="0" y="0"/>
+                          <a:ext cx="1343025" cy="285750"/>
+                        </a:xfrm>
+                        <a:prstGeom prst="rect">
+                          <a:avLst/>
+                        </a:prstGeom>
+                        <a:noFill/>
+                        <a:ln w="9525">
+                          <a:noFill/>
+                          <a:miter lim="800000"/>
+                          <a:headEnd/>
+                          <a:tailEnd/>
+                        </a:ln>
+                      </wps:spPr>
+                      <wps:txbx>
+                        <w:txbxContent>
+                          <w:p>
+                            <w:pPr>
+                              <w:rPr>
+                                <w:i/>
+                                <w:color w:val="FFFFFF" w:themeColor="background1"/>
+                              </w:rPr>
+                            </w:pPr>
+                            <w:r>
+                              <w:rPr>
+                                <w:i/>
+                                <w:color w:val="FFFFFF" w:themeColor="background1"/>
+                              </w:rPr>
+                              <w:t>Screen scraper class</w:t>
+                            </w:r>
+                          </w:p>
+                        </w:txbxContent>
+                      </wps:txbx>
+                      <wps:bodyPr rot="0" vert="horz" wrap="square" lIns="91440" tIns="45720" rIns="91440" bIns="45720" anchor="t" anchorCtr="0">
+                        <a:noAutofit/>
+                      </wps:bodyPr>
+                    </wps:wsp>
+                  </a:graphicData>
+                </a:graphic>
+                <wp14:sizeRelH relativeFrom="margin">
+                  <wp14:pctWidth>0</wp14:pctWidth>
+                </wp14:sizeRelH>
+                <wp14:sizeRelV relativeFrom="margin">
+                  <wp14:pctHeight>0</wp14:pctHeight>
+                </wp14:sizeRelV>
+              </wp:anchor>
+            </w:drawing>
+          </mc:Choice>
+          <mc:Fallback>
+            <w:pict>
+              <v:shapetype w14:anchorId="2F48D493" id="_x0000_t202" coordsize="21600,21600" o:spt="202" path="m,l,21600r21600,l21600,xe">
+                <v:stroke joinstyle="miter"/>
+                <v:path gradientshapeok="t" o:connecttype="rect"/>
+              </v:shapetype>
+              <v:shape id="Text Box 2" o:spid="_x0000_s1026" type="#_x0000_t202" style="position:absolute;left:0;text-align:left;margin-left:287.25pt;margin-top:739.5pt;width:105.75pt;height:22.5pt;z-index:251664384;visibility:visible;mso-wrap-style:square;mso-width-percent:0;mso-height-percent:0;mso-wrap-distance-left:9pt;mso-wrap-distance-top:3.6pt;mso-wrap-distance-right:9pt;mso-wrap-distance-bottom:3.6pt;mso-position-horizontal:absolute;mso-position-horizontal-relative:text;mso-position-vertical:absolute;mso-position-vertical-relative:page;mso-width-percent:0;mso-height-percent:0;mso-width-relative:margin;mso-height-relative:margin;v-text-anchor:top" o:gfxdata="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" filled="f" stroked="f">
+                <v:textbox>
+                  <w:txbxContent>
+                    <w:p>
+                      <w:pPr>
+                        <w:rPr>
+                          <w:i/>
+                          <w:color w:val="FFFFFF" w:themeColor="background1"/>
+                        </w:rPr>
+                      </w:pPr>
+                      <w:r>
+                        <w:rPr>
+                          <w:i/>
+                          <w:color w:val="FFFFFF" w:themeColor="background1"/>
+                        </w:rPr>
+                        <w:t>Screen scraper class</w:t>
+                      </w:r>
+                    </w:p>
+                  </w:txbxContent>
+                </v:textbox>
+                <w10:wrap type="square" anchory="page"/>
+              </v:shape>
+            </w:pict>
+          </mc:Fallback>
+        </mc:AlternateContent>
+      </w:r>
+      <w:r>
+        <w:rPr>
+          <w:noProof/>
+          <w:lang w:val="es-ES" w:eastAsia="es-ES"/>
+        </w:rPr>
+        <mc:AlternateContent>
+          <mc:Choice Requires="wps">
+            <w:drawing>
+              <wp:anchor distT="45720" distB="45720" distL="114300" distR="114300" simplePos="0" relativeHeight="251662336" behindDoc="0" locked="0" layoutInCell="1" allowOverlap="1">
+                <wp:simplePos x="0" y="0"/>
+                <wp:positionH relativeFrom="column">
+                  <wp:posOffset>4210050</wp:posOffset>
+                </wp:positionH>
+                <wp:positionV relativeFrom="page">
+                  <wp:posOffset>6896100</wp:posOffset>
+                </wp:positionV>
+                <wp:extent cx="733425" cy="285750"/>
+                <wp:effectExtent l="0" t="0" r="0" b="0"/>
+                <wp:wrapSquare wrapText="bothSides"/>
+                <wp:docPr id="217" name="Text Box 2"/>
+                <wp:cNvGraphicFramePr>
+                  <a:graphicFrameLocks xmlns:a="http://schemas.openxmlformats.org/drawingml/2006/main"/>
+                </wp:cNvGraphicFramePr>
+                <a:graphic xmlns:a="http://schemas.openxmlformats.org/drawingml/2006/main">
+                  <a:graphicData uri="http://schemas.microsoft.com/office/word/2010/wordprocessingShape">
+                    <wps:wsp>
+                      <wps:cNvSpPr txBox="1">
+                        <a:spLocks noChangeArrowheads="1"/>
+                      </wps:cNvSpPr>
+                      <wps:spPr bwMode="auto">
+                        <a:xfrm>
+                          <a:off x="0" y="0"/>
+                          <a:ext cx="733425" cy="285750"/>
+                        </a:xfrm>
+                        <a:prstGeom prst="rect">
+                          <a:avLst/>
+                        </a:prstGeom>
+                        <a:noFill/>
+                        <a:ln w="9525">
+                          <a:noFill/>
+                          <a:miter lim="800000"/>
+                          <a:headEnd/>
+                          <a:tailEnd/>
+                        </a:ln>
+                      </wps:spPr>
+                      <wps:txbx>
+                        <w:txbxContent>
+                          <w:p>
+                            <w:pPr>
+                              <w:rPr>
+                                <w:i/>
+                                <w:color w:val="FFFFFF" w:themeColor="background1"/>
+                              </w:rPr>
+                            </w:pPr>
+                            <w:r>
+                              <w:rPr>
+                                <w:i/>
+                                <w:color w:val="FFFFFF" w:themeColor="background1"/>
+                              </w:rPr>
+                              <w:t>Test class</w:t>
+                            </w:r>
+                          </w:p>
+                        </w:txbxContent>
+                      </wps:txbx>
+                      <wps:bodyPr rot="0" vert="horz" wrap="square" lIns="91440" tIns="45720" rIns="91440" bIns="45720" anchor="t" anchorCtr="0">
+                        <a:noAutofit/>
+                      </wps:bodyPr>
+                    </wps:wsp>
+                  </a:graphicData>
+                </a:graphic>
+                <wp14:sizeRelH relativeFrom="margin">
+                  <wp14:pctWidth>0</wp14:pctWidth>
+                </wp14:sizeRelH>
+                <wp14:sizeRelV relativeFrom="margin">
+                  <wp14:pctHeight>0</wp14:pctHeight>
+                </wp14:sizeRelV>
+              </wp:anchor>
+            </w:drawing>
+          </mc:Choice>
+          <mc:Fallback>
+            <w:pict>
+              <v:shape id="_x0000_s1027" type="#_x0000_t202" style="position:absolute;left:0;text-align:left;margin-left:331.5pt;margin-top:543pt;width:57.75pt;height:22.5pt;z-index:251662336;visibility:visible;mso-wrap-style:square;mso-width-percent:0;mso-height-percent:0;mso-wrap-distance-left:9pt;mso-wrap-distance-top:3.6pt;mso-wrap-distance-right:9pt;mso-wrap-distance-bottom:3.6pt;mso-position-horizontal:absolute;mso-position-horizontal-relative:text;mso-position-vertical:absolute;mso-position-vertical-relative:page;mso-width-percent:0;mso-height-percent:0;mso-width-relative:margin;mso-height-relative:margin;v-text-anchor:top" o:gfxdata="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" filled="f" stroked="f">
+                <v:textbox>
+                  <w:txbxContent>
+                    <w:p>
+                      <w:pPr>
+                        <w:rPr>
+                          <w:i/>
+                          <w:color w:val="FFFFFF" w:themeColor="background1"/>
+                        </w:rPr>
+                      </w:pPr>
+                      <w:r>
+                        <w:rPr>
+                          <w:i/>
+                          <w:color w:val="FFFFFF" w:themeColor="background1"/>
+                        </w:rPr>
+                        <w:t>Test class</w:t>
+                      </w:r>
+                    </w:p>
+                  </w:txbxContent>
+                </v:textbox>
+                <w10:wrap type="square" anchory="page"/>
+              </v:shape>
+            </w:pict>
+          </mc:Fallback>
+        </mc:AlternateContent>
+      </w:r>
+      <w:r>
+        <w:drawing>
+          <wp:anchor distT="0" distB="0" distL="114300" distR="114300" simplePos="0" relativeHeight="251660288" behindDoc="1" locked="0" layoutInCell="1" allowOverlap="1">
+            <wp:simplePos x="0" y="0"/>
+            <wp:positionH relativeFrom="margin">
+              <wp:align>center</wp:align>
+            </wp:positionH>
+            <wp:positionV relativeFrom="margin">
+              <wp:posOffset>6353175</wp:posOffset>
+            </wp:positionV>
+            <wp:extent cx="4798060" cy="2567940"/>
+            <wp:effectExtent l="19050" t="19050" r="21590" b="22860"/>
+            <wp:wrapTight wrapText="bothSides">
+              <wp:wrapPolygon edited="0">
+                <wp:start x="-86" y="-160"/>
+                <wp:lineTo x="-86" y="21632"/>
+                <wp:lineTo x="21611" y="21632"/>
+                <wp:lineTo x="21611" y="-160"/>
+                <wp:lineTo x="-86" y="-160"/>
+              </wp:wrapPolygon>
+            </wp:wrapTight>
+            <wp:docPr id="4" name="Picture 4"/>
+            <wp:cNvGraphicFramePr>
+              <a:graphicFrameLocks xmlns:a="http://schemas.openxmlformats.org/drawingml/2006/main" noChangeAspect="1"/>
+            </wp:cNvGraphicFramePr>
+            <a:graphic xmlns:a="http://schemas.openxmlformats.org/drawingml/2006/main">
+              <a:graphicData uri="http://schemas.openxmlformats.org/drawingml/2006/picture">
+                <pic:pic xmlns:pic="http://schemas.openxmlformats.org/drawingml/2006/picture">
+                  <pic:nvPicPr>
+                    <pic:cNvPr id="1" name=""/>
+                    <pic:cNvPicPr/>
+                  </pic:nvPicPr>
+                  <pic:blipFill>
+                    <a:blip r:embed="rId8">
+                      <a:extLst>
+                        <a:ext uri="{28A0092B-C50C-407E-A947-70E740481C1C}">
+                          <a14:useLocalDpi xmlns:a14="http://schemas.microsoft.com/office/drawing/2010/main" val="0"/>
+                        </a:ext>
+                      </a:extLst>
+                    </a:blip>
+                    <a:stretch>
+                      <a:fillRect/>
+                    </a:stretch>
+                  </pic:blipFill>
+                  <pic:spPr>
+                    <a:xfrm>
+                      <a:off x="0" y="0"/>
+                      <a:ext cx="4798060" cy="2567940"/>
+                    </a:xfrm>
+                    <a:prstGeom prst="rect">
+                      <a:avLst/>
+                    </a:prstGeom>
+                    <a:ln>
+                      <a:solidFill>
+                        <a:schemeClr val="bg1"/>
+                      </a:solidFill>
+                    </a:ln>
+                  </pic:spPr>
+                </pic:pic>
+              </a:graphicData>
+            </a:graphic>
+            <wp14:sizeRelH relativeFrom="page">
+              <wp14:pctWidth>0</wp14:pctWidth>
+            </wp14:sizeRelH>
+            <wp14:sizeRelV relativeFrom="page">
+              <wp14:pctHeight>0</wp14:pctHeight>
+            </wp14:sizeRelV>
+          </wp:anchor>
+        </w:drawing>
+      </w:r>
+    </w:p>
+    <w:p>
+      <w:pPr>
+        <w:spacing w:line="360" w:lineRule="auto"/>
+        <w:jc w:val="both"/>
+        <w:rPr>
+          <w:i/>
+        </w:rPr>
+      </w:pPr>
+    </w:p>
+    <w:p>
+      <w:pPr>
+        <w:spacing w:line="360" w:lineRule="auto"/>
+        <w:jc w:val="both"/>
+        <w:rPr>
+          <w:i/>
+        </w:rPr>
+      </w:pPr>
+    </w:p>
+    <w:p>
+      <w:pPr>
+        <w:spacing w:line="360" w:lineRule="auto"/>
+        <w:jc w:val="both"/>
+        <w:rPr>
+          <w:i/>
+        </w:rPr>
+      </w:pPr>
+    </w:p>
+    <w:p>
+      <w:pPr>
+        <w:spacing w:line="360" w:lineRule="auto"/>
+        <w:jc w:val="both"/>
+        <w:rPr>
+          <w:i/>
+        </w:rPr>
+      </w:pPr>
+      <w:r>
+        <w:rPr>
+          <w:b/>
+          <w:i/>
+        </w:rPr>
+        <w:lastRenderedPageBreak/>
+        <w:t>Figure 1</w:t>
+      </w:r>
+      <w:r>
+        <w:rPr>
+          <w:i/>
+        </w:rPr>
+        <w:t>: The above shows the test with its allocated functionality. By developing the test first, it was easier to know what needs to be developed and what the goal is. Not to mention that once everything was done, the function was tested in order to make sure that it is safe to proceed.</w:t>
+      </w:r>
+    </w:p>
+    <w:p>
+      <w:pPr>
+        <w:spacing w:line="360" w:lineRule="auto"/>
+        <w:jc w:val="both"/>
+        <w:rPr>
+          <w:i/>
+        </w:rPr>
+      </w:pPr>
+    </w:p>
+    <w:p>
+      <w:pPr>
+        <w:spacing w:line="360" w:lineRule="auto"/>
+        <w:ind w:firstLine="708"/>
+        <w:jc w:val="both"/>
+      </w:pPr>
+      <w:r>
+        <w:t xml:space="preserve">By taking a test driven approach, the program was built piece by piece making sure that the current functionality present is indeed working by creating the allocated tests beforehand. The development only proceeds once the correct functionality has been implemented for the given tests and the desired conclusions have been reached. </w:t>
+      </w:r>
+    </w:p>
+    <w:p>
+      <w:pPr>
+        <w:spacing w:line="360" w:lineRule="auto"/>
+        <w:jc w:val="both"/>
+      </w:pPr>
+      <w:r>
+        <w:tab/>
+        <w:t>Unit tests were also implemented to ensure that each aspect/case of the program was fully covered. The main aspects covered by the unit tests are; the different types of products that can be searched, the state of the inputted string and also the state of the website (online/offline). In order to achieve this last one, mocks in the form of Mockito were used to facilitate and simulat</w:t>
+      </w:r>
+      <w:r>
+        <w:t xml:space="preserve">e this interaction. Refer to the section below about test doubles to view this aspect in more detail. </w:t>
+      </w:r>
+    </w:p>
+    <w:p>
+      <w:pPr>
+        <w:spacing w:line="360" w:lineRule="auto"/>
+        <w:jc w:val="both"/>
+      </w:pPr>
+      <w:r>
+        <w:tab/>
+        <w:t xml:space="preserve">Some constant difficulties that were recorded include the loading and visibility of certain on screen elements. If the required element has not loaded yet and the program tries to find or interact with it, the compiler would throw an exception and the program would fail. </w:t>
+      </w:r>
+      <w:r>
+        <w:t xml:space="preserve">This was mainly handled by creating both </w:t>
+      </w:r>
+      <w:r>
+        <w:rPr>
+          <w:i/>
+        </w:rPr>
+        <w:t>WebDriverWait</w:t>
+      </w:r>
+      <w:r>
+        <w:t xml:space="preserve"> objects and timeouts. The former was used to wait for elements to become visible or clickable, while the latter allows the current website to load in full which increases its responsiveness. </w:t>
+      </w:r>
+      <w:r>
+        <w:t xml:space="preserve">Refer to </w:t>
+      </w:r>
+      <w:r>
+        <w:rPr>
+          <w:i/>
+        </w:rPr>
+        <w:t>Figure 2</w:t>
+      </w:r>
+      <w:r>
+        <w:t xml:space="preserve"> below. </w:t>
+      </w:r>
+    </w:p>
+    <w:p>
+      <w:pPr>
+        <w:spacing w:line="360" w:lineRule="auto"/>
+        <w:jc w:val="both"/>
+      </w:pPr>
+      <w:r>
+        <w:tab/>
+        <w:t xml:space="preserve">Furthermore, it is important to note that the status of the POST request along with the body was displayed in the console each time in order to get a better understanding of what is going on. Refer to the below </w:t>
+      </w:r>
+      <w:r>
+        <w:rPr>
+          <w:i/>
+        </w:rPr>
+        <w:t>F</w:t>
+      </w:r>
+      <w:r>
+        <w:rPr>
+          <w:i/>
+        </w:rPr>
+        <w:t>igure 3</w:t>
+      </w:r>
+      <w:r>
+        <w:t xml:space="preserve">. </w:t>
+      </w:r>
+    </w:p>
+    <w:p>
+      <w:pPr>
+        <w:pStyle w:val="Heading2"/>
+        <w:ind w:firstLine="708"/>
+      </w:pPr>
+      <w:r>
+        <w:t>Test doubles</w:t>
+      </w:r>
+    </w:p>
+    <w:p/>
+    <w:p>
+      <w:pPr>
+        <w:spacing w:line="360" w:lineRule="auto"/>
+        <w:jc w:val="both"/>
+      </w:pPr>
+      <w:r>
+        <w:tab/>
+        <w:t xml:space="preserve">In this assignment, the test doubles used were mocks using Mockito. This framework allows you to simulate an entire instance with only a few lines of code. In this case, Mockito was used to simulate when the website was online and offline since this is a very probable possibility in any online site. </w:t>
+      </w:r>
+      <w:r>
+        <w:t xml:space="preserve">The below </w:t>
+      </w:r>
+      <w:r>
+        <w:rPr>
+          <w:i/>
+        </w:rPr>
+        <w:t>Figure 4</w:t>
+      </w:r>
+      <w:r>
+        <w:t xml:space="preserve"> illustrates how the situations were split into instances and Mockito was used to simulate each instance. Depending on what the mock was set to simulate, the program would either return a true or a false. </w:t>
+      </w:r>
+    </w:p>
+    <w:p>
+      <w:pPr>
+        <w:pStyle w:val="Heading2"/>
+        <w:ind w:firstLine="708"/>
+        <w:rPr>
+          <w:rFonts w:asciiTheme="minorHAnsi" w:eastAsiaTheme="minorHAnsi" w:hAnsiTheme="minorHAnsi" w:cstheme="minorBidi"/>
+          <w:i w:val="0"/>
+          <w:sz w:val="22"/>
+          <w:szCs w:val="22"/>
+          <w:u w:val="none"/>
+        </w:rPr>
+      </w:pPr>
+    </w:p>
+    <w:p/>
+    <w:p>
+      <w:pPr>
+        <w:jc w:val="center"/>
+      </w:pPr>
+      <w:r>
+        <w:lastRenderedPageBreak/>
+        <w:drawing>
+          <wp:anchor distT="0" distB="0" distL="114300" distR="114300" simplePos="0" relativeHeight="251666432" behindDoc="1" locked="0" layoutInCell="1" allowOverlap="1" wp14:anchorId="441AA68D" wp14:editId="4D743894">
+            <wp:simplePos x="0" y="0"/>
+            <wp:positionH relativeFrom="margin">
+              <wp:posOffset>409575</wp:posOffset>
+            </wp:positionH>
+            <wp:positionV relativeFrom="page">
+              <wp:posOffset>2629535</wp:posOffset>
+            </wp:positionV>
+            <wp:extent cx="4798060" cy="1416050"/>
+            <wp:effectExtent l="0" t="0" r="2540" b="0"/>
+            <wp:wrapTight wrapText="bothSides">
+              <wp:wrapPolygon edited="0">
+                <wp:start x="0" y="0"/>
+                <wp:lineTo x="0" y="21213"/>
+                <wp:lineTo x="21526" y="21213"/>
+                <wp:lineTo x="21526" y="0"/>
+                <wp:lineTo x="0" y="0"/>
+              </wp:wrapPolygon>
+            </wp:wrapTight>
+            <wp:docPr id="7" name="Picture 7"/>
+            <wp:cNvGraphicFramePr>
+              <a:graphicFrameLocks xmlns:a="http://schemas.openxmlformats.org/drawingml/2006/main" noChangeAspect="1"/>
+            </wp:cNvGraphicFramePr>
+            <a:graphic xmlns:a="http://schemas.openxmlformats.org/drawingml/2006/main">
+              <a:graphicData uri="http://schemas.openxmlformats.org/drawingml/2006/picture">
+                <pic:pic xmlns:pic="http://schemas.openxmlformats.org/drawingml/2006/picture">
+                  <pic:nvPicPr>
+                    <pic:cNvPr id="1" name=""/>
+                    <pic:cNvPicPr/>
+                  </pic:nvPicPr>
+                  <pic:blipFill>
+                    <a:blip r:embed="rId7">
+                      <a:extLst>
+                        <a:ext uri="{28A0092B-C50C-407E-A947-70E740481C1C}">
+                          <a14:useLocalDpi xmlns:a14="http://schemas.microsoft.com/office/drawing/2010/main" val="0"/>
+                        </a:ext>
+                      </a:extLst>
+                    </a:blip>
+                    <a:stretch>
+                      <a:fillRect/>
+                    </a:stretch>
+                  </pic:blipFill>
+                  <pic:spPr>
+                    <a:xfrm>
+                      <a:off x="0" y="0"/>
+                      <a:ext cx="4798060" cy="1416050"/>
+                    </a:xfrm>
+                    <a:prstGeom prst="rect">
+                      <a:avLst/>
+                    </a:prstGeom>
+                  </pic:spPr>
+                </pic:pic>
+              </a:graphicData>
+            </a:graphic>
+            <wp14:sizeRelH relativeFrom="page">
+              <wp14:pctWidth>0</wp14:pctWidth>
+            </wp14:sizeRelH>
+            <wp14:sizeRelV relativeFrom="page">
+              <wp14:pctHeight>0</wp14:pctHeight>
+            </wp14:sizeRelV>
+          </wp:anchor>
+        </w:drawing>
+      </w:r>
+      <w:r>
+        <w:drawing>
+          <wp:inline distT="0" distB="0" distL="0" distR="0" wp14:anchorId="662EF5CD" wp14:editId="0AEF944B">
+            <wp:extent cx="2924175" cy="1704975"/>
+            <wp:effectExtent l="0" t="0" r="9525" b="9525"/>
+            <wp:docPr id="6" name="Picture 6"/>
+            <wp:cNvGraphicFramePr>
+              <a:graphicFrameLocks xmlns:a="http://schemas.openxmlformats.org/drawingml/2006/main" noChangeAspect="1"/>
+            </wp:cNvGraphicFramePr>
+            <a:graphic xmlns:a="http://schemas.openxmlformats.org/drawingml/2006/main">
+              <a:graphicData uri="http://schemas.openxmlformats.org/drawingml/2006/picture">
+                <pic:pic xmlns:pic="http://schemas.openxmlformats.org/drawingml/2006/picture">
+                  <pic:nvPicPr>
+                    <pic:cNvPr id="1" name=""/>
+                    <pic:cNvPicPr/>
+                  </pic:nvPicPr>
+                  <pic:blipFill>
+                    <a:blip r:embed="rId9"/>
+                    <a:stretch>
+                      <a:fillRect/>
+                    </a:stretch>
+                  </pic:blipFill>
+                  <pic:spPr>
+                    <a:xfrm>
+                      <a:off x="0" y="0"/>
+                      <a:ext cx="2924587" cy="1705215"/>
+                    </a:xfrm>
+                    <a:prstGeom prst="rect">
+                      <a:avLst/>
+                    </a:prstGeom>
+                  </pic:spPr>
+                </pic:pic>
+              </a:graphicData>
+            </a:graphic>
+          </wp:inline>
+        </w:drawing>
+      </w:r>
+    </w:p>
+    <w:p/>
+    <w:p/>
+    <w:p/>
+    <w:p/>
+    <w:p/>
+    <w:p>
+      <w:pPr>
+        <w:rPr>
+          <w:i/>
+        </w:rPr>
+      </w:pPr>
+      <w:r>
+        <w:rPr>
+          <w:b/>
+          <w:i/>
+        </w:rPr>
+        <w:t>Figure 4</w:t>
+      </w:r>
+      <w:r>
+        <w:rPr>
+          <w:i/>
+        </w:rPr>
+        <w:t xml:space="preserve">: The above shows how easily it is to simulate an extreme condition by using Mockito. </w:t>
+      </w:r>
+    </w:p>
+    <w:p>
+      <w:pPr>
+        <w:rPr>
+          <w:i/>
+        </w:rPr>
+      </w:pPr>
+    </w:p>
+    <w:p>
+      <w:pPr>
+        <w:pStyle w:val="Heading2"/>
+        <w:ind w:firstLine="708"/>
+      </w:pPr>
+      <w:r>
+        <w:t>Analysis</w:t>
+      </w:r>
+    </w:p>
+    <w:p/>
+    <w:p/>
+    <w:p/>
+    <w:p>
+      <w:pPr>
+        <w:pStyle w:val="Heading1"/>
+      </w:pPr>
+      <w:r>
+        <w:t>Task 2</w:t>
+      </w:r>
+    </w:p>
+    <w:p/>
+    <w:p>
+      <w:pPr>
+        <w:pStyle w:val="Heading2"/>
+        <w:ind w:firstLine="708"/>
+      </w:pPr>
+      <w:r>
+        <w:t>Implementation</w:t>
+      </w:r>
+    </w:p>
+    <w:p>
+      <w:r>
+        <w:tab/>
+      </w:r>
+    </w:p>
+    <w:p>
+      <w:pPr>
+        <w:spacing w:line="360" w:lineRule="auto"/>
+        <w:jc w:val="both"/>
+      </w:pPr>
+      <w:r>
+        <w:tab/>
+      </w:r>
+      <w:r>
+        <w:t xml:space="preserve">For this task, the Cucumber framework with web driver was used in order to achieve the requested test suites concerning online screen scraping. Once again, a test driven approach was taken by making sure that the tests in both the feature and the steps files were developed prior to the methods which contain the main functionality. </w:t>
+      </w:r>
+      <w:r>
+        <w:t xml:space="preserve">When there was a scenario which required </w:t>
+      </w:r>
+      <w:r>
+        <w:t xml:space="preserve">access to the alerts on </w:t>
+      </w:r>
+      <w:r>
+        <w:rPr>
+          <w:i/>
+        </w:rPr>
+        <w:t>MarketAlertUM</w:t>
+      </w:r>
+      <w:r>
+        <w:t xml:space="preserve">, it was assumed that the input ID should be part of the Cucumber </w:t>
+      </w:r>
+      <w:r>
+        <w:rPr>
+          <w:i/>
+        </w:rPr>
+        <w:t>When</w:t>
+      </w:r>
+      <w:r>
+        <w:t xml:space="preserve"> test as a String and later on passed as a parameter to the method. This same method was used throughout whenever there was a need to access to access the alerts. </w:t>
+      </w:r>
+    </w:p>
+    <w:p>
+      <w:pPr>
+        <w:spacing w:line="360" w:lineRule="auto"/>
+        <w:jc w:val="both"/>
+      </w:pPr>
+    </w:p>
+    <w:p/>
+    <w:p>
+      <w:pPr>
+        <w:pStyle w:val="Heading2"/>
+        <w:ind w:firstLine="708"/>
+      </w:pPr>
+      <w:r>
+        <w:lastRenderedPageBreak/>
+        <w:t>Testability of the website</w:t>
+      </w:r>
+    </w:p>
+    <w:p/>
+    <w:p>
+      <w:pPr>
+        <w:spacing w:line="360" w:lineRule="auto"/>
+        <w:jc w:val="both"/>
+      </w:pPr>
+      <w:r>
+        <w:tab/>
+      </w:r>
+      <w:r>
+        <w:t xml:space="preserve">The main problem with the testability of the website is the fact that most of the elements which make a standard alert are either not in a specific tag, or they are not part of a particular class. This was really an issue thought task 2 since it mainly involved testing the overall website, rather than interacting with the e-commerce site. In </w:t>
+      </w:r>
+      <w:r>
+        <w:rPr>
+          <w:i/>
+        </w:rPr>
+        <w:t>F</w:t>
+      </w:r>
+      <w:r>
+        <w:rPr>
+          <w:i/>
+        </w:rPr>
+        <w:t>igure 5</w:t>
+      </w:r>
+      <w:r>
+        <w:t xml:space="preserve"> below one can clearly see how both the price and the description are not even contained in any tag, they just make part of a table data. </w:t>
+      </w:r>
+      <w:r>
+        <w:t xml:space="preserve">Despite the fact that this method still functions, it makes much harder to target specifically using a web driver. One can also see </w:t>
+      </w:r>
+      <w:r>
+        <w:t xml:space="preserve">how most of the tags do not have classes or unique id. This made it quite hard to target and only left xpath as a method to obtain, which is not always reliable. </w:t>
+      </w:r>
+      <w:r>
+        <w:t xml:space="preserve"> </w:t>
+      </w:r>
+    </w:p>
+    <w:p>
+      <w:pPr>
+        <w:spacing w:line="360" w:lineRule="auto"/>
+        <w:jc w:val="both"/>
+      </w:pPr>
+      <w:r>
+        <w:drawing>
+          <wp:inline distT="0" distB="0" distL="0" distR="0" wp14:anchorId="482C61B1" wp14:editId="716FAD48">
+            <wp:extent cx="5731510" cy="3303270"/>
+            <wp:effectExtent l="0" t="0" r="2540" b="0"/>
+            <wp:docPr id="2" name="Picture 2"/>
+            <wp:cNvGraphicFramePr>
+              <a:graphicFrameLocks xmlns:a="http://schemas.openxmlformats.org/drawingml/2006/main" noChangeAspect="1"/>
+            </wp:cNvGraphicFramePr>
+            <a:graphic xmlns:a="http://schemas.openxmlformats.org/drawingml/2006/main">
+              <a:graphicData uri="http://schemas.openxmlformats.org/drawingml/2006/picture">
+                <pic:pic xmlns:pic="http://schemas.openxmlformats.org/drawingml/2006/picture">
+                  <pic:nvPicPr>
+                    <pic:cNvPr id="1" name=""/>
+                    <pic:cNvPicPr/>
+                  </pic:nvPicPr>
+                  <pic:blipFill>
+                    <a:blip r:embed="rId10"/>
+                    <a:stretch>
+                      <a:fillRect/>
+                    </a:stretch>
+                  </pic:blipFill>
+                  <pic:spPr>
+                    <a:xfrm>
+                      <a:off x="0" y="0"/>
+                      <a:ext cx="5731510" cy="3303270"/>
+                    </a:xfrm>
+                    <a:prstGeom prst="rect">
+                      <a:avLst/>
+                    </a:prstGeom>
+                  </pic:spPr>
+                </pic:pic>
+              </a:graphicData>
+            </a:graphic>
+          </wp:inline>
+        </w:drawing>
+      </w:r>
+    </w:p>
+    <w:p>
+      <w:pPr>
+        <w:spacing w:line="360" w:lineRule="auto"/>
+        <w:jc w:val="both"/>
+        <w:rPr>
+          <w:i/>
+        </w:rPr>
+      </w:pPr>
+      <w:r>
+        <w:rPr>
+          <w:b/>
+          <w:i/>
+        </w:rPr>
+        <w:t>F</w:t>
+      </w:r>
+      <w:r>
+        <w:rPr>
+          <w:b/>
+          <w:i/>
+        </w:rPr>
+        <w:t>igure 5</w:t>
+      </w:r>
+      <w:r>
+        <w:rPr>
+          <w:i/>
+        </w:rPr>
+        <w:t xml:space="preserve">: None of the elements form part of a class or have a unique ID. This makes them much harder to locate since the main option left is to use their absolute path with xpath. </w:t>
+      </w:r>
       <w:bookmarkStart w:id="0" w:name="_GoBack"/>
       <w:bookmarkEnd w:id="0"/>
     </w:p>
-    <w:p>
-      <w:pPr>
-        <w:pStyle w:val="Heading2"/>
-        <w:ind w:firstLine="708"/>
-      </w:pPr>
-      <w:r>
-        <w:t>Implementation</w:t>
-      </w:r>
-    </w:p>
-    <w:p/>
-    <w:p>
-      <w:r>
-        <w:tab/>
-      </w:r>
-    </w:p>
     <w:sectPr>
+      <w:footerReference w:type="default" r:id="rId11"/>
       <w:pgSz w:w="11906" w:h="16838"/>
       <w:pgMar w:top="1440" w:right="1440" w:bottom="1440" w:left="1440" w:header="708" w:footer="708" w:gutter="0"/>
       <w:cols w:space="708"/>
+      <w:titlePg/>
       <w:docGrid w:linePitch="360"/>
     </w:sectPr>
   </w:body>
 </w:document>
+</file>
+
+<file path=word/endnotes.xml><?xml version="1.0" encoding="utf-8"?>
+<w:endnotes xmlns:wpc="http://schemas.microsoft.com/office/word/2010/wordprocessingCanvas" xmlns:mc="http://schemas.openxmlformats.org/markup-compatibility/2006" xmlns:o="urn:schemas-microsoft-com:office:office" xmlns:r="http://schemas.openxmlformats.org/officeDocument/2006/relationships" xmlns:m="http://schemas.openxmlformats.org/officeDocument/2006/math" xmlns:v="urn:schemas-microsoft-com:vml" xmlns:wp14="http://schemas.microsoft.com/office/word/2010/wordprocessingDrawing" xmlns:wp="http://schemas.openxmlformats.org/drawingml/2006/wordprocessingDrawing" xmlns:w10="urn:schemas-microsoft-com:office:word" xmlns:w="http://schemas.openxmlformats.org/wordprocessingml/2006/main" xmlns:w14="http://schemas.microsoft.com/office/word/2010/wordml" xmlns:w15="http://schemas.microsoft.com/office/word/2012/wordml" xmlns:wpg="http://schemas.microsoft.com/office/word/2010/wordprocessingGroup" xmlns:wpi="http://schemas.microsoft.com/office/word/2010/wordprocessingInk" xmlns:wne="http://schemas.microsoft.com/office/word/2006/wordml" xmlns:wps="http://schemas.microsoft.com/office/word/2010/wordprocessingShape" mc:Ignorable="w14 w15 wp14">
+  <w:endnote w:type="separator" w:id="-1">
+    <w:p>
+      <w:pPr>
+        <w:spacing w:after="0" w:line="240" w:lineRule="auto"/>
+      </w:pPr>
+      <w:r>
+        <w:separator/>
+      </w:r>
+    </w:p>
+  </w:endnote>
+  <w:endnote w:type="continuationSeparator" w:id="0">
+    <w:p>
+      <w:pPr>
+        <w:spacing w:after="0" w:line="240" w:lineRule="auto"/>
+      </w:pPr>
+      <w:r>
+        <w:continuationSeparator/>
+      </w:r>
+    </w:p>
+  </w:endnote>
+</w:endnotes>
+</file>
+
+<file path=word/footer1.xml><?xml version="1.0" encoding="utf-8"?>
+<w:ftr xmlns:wpc="http://schemas.microsoft.com/office/word/2010/wordprocessingCanvas" xmlns:mc="http://schemas.openxmlformats.org/markup-compatibility/2006" xmlns:o="urn:schemas-microsoft-com:office:office" xmlns:r="http://schemas.openxmlformats.org/officeDocument/2006/relationships" xmlns:m="http://schemas.openxmlformats.org/officeDocument/2006/math" xmlns:v="urn:schemas-microsoft-com:vml" xmlns:wp14="http://schemas.microsoft.com/office/word/2010/wordprocessingDrawing" xmlns:wp="http://schemas.openxmlformats.org/drawingml/2006/wordprocessingDrawing" xmlns:w10="urn:schemas-microsoft-com:office:word" xmlns:w="http://schemas.openxmlformats.org/wordprocessingml/2006/main" xmlns:w14="http://schemas.microsoft.com/office/word/2010/wordml" xmlns:w15="http://schemas.microsoft.com/office/word/2012/wordml" xmlns:wpg="http://schemas.microsoft.com/office/word/2010/wordprocessingGroup" xmlns:wpi="http://schemas.microsoft.com/office/word/2010/wordprocessingInk" xmlns:wne="http://schemas.microsoft.com/office/word/2006/wordml" xmlns:wps="http://schemas.microsoft.com/office/word/2010/wordprocessingShape" mc:Ignorable="w14 w15 wp14">
+  <w:sdt>
+    <w:sdtPr>
+      <w:id w:val="-1623613188"/>
+      <w:docPartObj>
+        <w:docPartGallery w:val="Page Numbers (Bottom of Page)"/>
+        <w:docPartUnique/>
+      </w:docPartObj>
+    </w:sdtPr>
+    <w:sdtEndPr>
+      <w:rPr>
+        <w:color w:val="7F7F7F" w:themeColor="background1" w:themeShade="7F"/>
+        <w:spacing w:val="60"/>
+      </w:rPr>
+    </w:sdtEndPr>
+    <w:sdtContent>
+      <w:p>
+        <w:pPr>
+          <w:pStyle w:val="Footer"/>
+          <w:pBdr>
+            <w:top w:val="single" w:sz="4" w:space="1" w:color="D9D9D9" w:themeColor="background1" w:themeShade="D9"/>
+          </w:pBdr>
+          <w:jc w:val="right"/>
+        </w:pPr>
+        <w:r>
+          <w:fldChar w:fldCharType="begin"/>
+        </w:r>
+        <w:r>
+          <w:instrText xml:space="preserve"> PAGE   \* MERGEFORMAT </w:instrText>
+        </w:r>
+        <w:r>
+          <w:fldChar w:fldCharType="separate"/>
+        </w:r>
+        <w:r>
+          <w:rPr>
+            <w:noProof/>
+          </w:rPr>
+          <w:t>5</w:t>
+        </w:r>
+        <w:r>
+          <w:rPr>
+            <w:noProof/>
+          </w:rPr>
+          <w:fldChar w:fldCharType="end"/>
+        </w:r>
+        <w:r>
+          <w:t xml:space="preserve"> | </w:t>
+        </w:r>
+        <w:r>
+          <w:rPr>
+            <w:color w:val="7F7F7F" w:themeColor="background1" w:themeShade="7F"/>
+            <w:spacing w:val="60"/>
+          </w:rPr>
+          <w:t>Page</w:t>
+        </w:r>
+      </w:p>
+    </w:sdtContent>
+  </w:sdt>
+  <w:p>
+    <w:pPr>
+      <w:pStyle w:val="Footer"/>
+    </w:pPr>
+  </w:p>
+</w:ftr>
+</file>
+
+<file path=word/footnotes.xml><?xml version="1.0" encoding="utf-8"?>
+<w:footnotes xmlns:wpc="http://schemas.microsoft.com/office/word/2010/wordprocessingCanvas" xmlns:mc="http://schemas.openxmlformats.org/markup-compatibility/2006" xmlns:o="urn:schemas-microsoft-com:office:office" xmlns:r="http://schemas.openxmlformats.org/officeDocument/2006/relationships" xmlns:m="http://schemas.openxmlformats.org/officeDocument/2006/math" xmlns:v="urn:schemas-microsoft-com:vml" xmlns:wp14="http://schemas.microsoft.com/office/word/2010/wordprocessingDrawing" xmlns:wp="http://schemas.openxmlformats.org/drawingml/2006/wordprocessingDrawing" xmlns:w10="urn:schemas-microsoft-com:office:word" xmlns:w="http://schemas.openxmlformats.org/wordprocessingml/2006/main" xmlns:w14="http://schemas.microsoft.com/office/word/2010/wordml" xmlns:w15="http://schemas.microsoft.com/office/word/2012/wordml" xmlns:wpg="http://schemas.microsoft.com/office/word/2010/wordprocessingGroup" xmlns:wpi="http://schemas.microsoft.com/office/word/2010/wordprocessingInk" xmlns:wne="http://schemas.microsoft.com/office/word/2006/wordml" xmlns:wps="http://schemas.microsoft.com/office/word/2010/wordprocessingShape" mc:Ignorable="w14 w15 wp14">
+  <w:footnote w:type="separator" w:id="-1">
+    <w:p>
+      <w:pPr>
+        <w:spacing w:after="0" w:line="240" w:lineRule="auto"/>
+      </w:pPr>
+      <w:r>
+        <w:separator/>
+      </w:r>
+    </w:p>
+  </w:footnote>
+  <w:footnote w:type="continuationSeparator" w:id="0">
+    <w:p>
+      <w:pPr>
+        <w:spacing w:after="0" w:line="240" w:lineRule="auto"/>
+      </w:pPr>
+      <w:r>
+        <w:continuationSeparator/>
+      </w:r>
+    </w:p>
+  </w:footnote>
+</w:footnotes>
 </file>
 
 <file path=word/styles.xml><?xml version="1.0" encoding="utf-8"?>
@@ -1248,6 +2293,56 @@
       <w:lang w:val="en-US"/>
     </w:rPr>
   </w:style>
+  <w:style w:type="paragraph" w:styleId="Header">
+    <w:name w:val="header"/>
+    <w:basedOn w:val="Normal"/>
+    <w:link w:val="HeaderChar"/>
+    <w:uiPriority w:val="99"/>
+    <w:unhideWhenUsed/>
+    <w:rsid w:val="00330A6F"/>
+    <w:pPr>
+      <w:tabs>
+        <w:tab w:val="center" w:pos="4513"/>
+        <w:tab w:val="right" w:pos="9026"/>
+      </w:tabs>
+      <w:spacing w:after="0" w:line="240" w:lineRule="auto"/>
+    </w:pPr>
+  </w:style>
+  <w:style w:type="character" w:customStyle="1" w:styleId="HeaderChar">
+    <w:name w:val="Header Char"/>
+    <w:basedOn w:val="DefaultParagraphFont"/>
+    <w:link w:val="Header"/>
+    <w:uiPriority w:val="99"/>
+    <w:rsid w:val="00330A6F"/>
+    <w:rPr>
+      <w:lang w:val="en-US"/>
+    </w:rPr>
+  </w:style>
+  <w:style w:type="paragraph" w:styleId="Footer">
+    <w:name w:val="footer"/>
+    <w:basedOn w:val="Normal"/>
+    <w:link w:val="FooterChar"/>
+    <w:uiPriority w:val="99"/>
+    <w:unhideWhenUsed/>
+    <w:rsid w:val="00330A6F"/>
+    <w:pPr>
+      <w:tabs>
+        <w:tab w:val="center" w:pos="4513"/>
+        <w:tab w:val="right" w:pos="9026"/>
+      </w:tabs>
+      <w:spacing w:after="0" w:line="240" w:lineRule="auto"/>
+    </w:pPr>
+  </w:style>
+  <w:style w:type="character" w:customStyle="1" w:styleId="FooterChar">
+    <w:name w:val="Footer Char"/>
+    <w:basedOn w:val="DefaultParagraphFont"/>
+    <w:link w:val="Footer"/>
+    <w:uiPriority w:val="99"/>
+    <w:rsid w:val="00330A6F"/>
+    <w:rPr>
+      <w:lang w:val="en-US"/>
+    </w:rPr>
+  </w:style>
 </w:styles>
 </file>
 

</xml_diff>

<commit_message>
Commented the code, changed some methods and updated doc. Around 90% done.
</commit_message>
<xml_diff>
--- a/School/SoftwareTesting/Assignment-Part1/Software Testing - documentation.docx
+++ b/School/SoftwareTesting/Assignment-Part1/Software Testing - documentation.docx
@@ -1,6 +1,6 @@
 
 <file path=word/document.xml><?xml version="1.0" encoding="utf-8"?>
-<w:document xmlns:wpc="http://schemas.microsoft.com/office/word/2010/wordprocessingCanvas" xmlns:cx="http://schemas.microsoft.com/office/drawing/2014/chartex" xmlns:cx1="http://schemas.microsoft.com/office/drawing/2015/9/8/chartex" xmlns:cx2="http://schemas.microsoft.com/office/drawing/2015/10/21/chartex" xmlns:cx3="http://schemas.microsoft.com/office/drawing/2016/5/9/chartex" xmlns:cx4="http://schemas.microsoft.com/office/drawing/2016/5/10/chartex" xmlns:cx5="http://schemas.microsoft.com/office/drawing/2016/5/11/chartex" xmlns:cx6="http://schemas.microsoft.com/office/drawing/2016/5/12/chartex" xmlns:cx7="http://schemas.microsoft.com/office/drawing/2016/5/13/chartex" xmlns:cx8="http://schemas.microsoft.com/office/drawing/2016/5/14/chartex" xmlns:mc="http://schemas.openxmlformats.org/markup-compatibility/2006" xmlns:aink="http://schemas.microsoft.com/office/drawing/2016/ink" xmlns:am3d="http://schemas.microsoft.com/office/drawing/2017/model3d" xmlns:o="urn:schemas-microsoft-com:office:office" xmlns:oel="http://schemas.microsoft.com/office/2019/extlst" xmlns:r="http://schemas.openxmlformats.org/officeDocument/2006/relationships" xmlns:m="http://schemas.openxmlformats.org/officeDocument/2006/math" xmlns:v="urn:schemas-microsoft-com:vml" xmlns:wp14="http://schemas.microsoft.com/office/word/2010/wordprocessingDrawing" xmlns:wp="http://schemas.openxmlformats.org/drawingml/2006/wordprocessingDrawing" xmlns:w10="urn:schemas-microsoft-com:office:word" xmlns:w="http://schemas.openxmlformats.org/wordprocessingml/2006/main" xmlns:w14="http://schemas.microsoft.com/office/word/2010/wordml" xmlns:w15="http://schemas.microsoft.com/office/word/2012/wordml" xmlns:w16cex="http://schemas.microsoft.com/office/word/2018/wordml/cex" xmlns:w16cid="http://schemas.microsoft.com/office/word/2016/wordml/cid" xmlns:w16="http://schemas.microsoft.com/office/word/2018/wordml" xmlns:w16sdtdh="http://schemas.microsoft.com/office/word/2020/wordml/sdtdatahash" xmlns:w16se="http://schemas.microsoft.com/office/word/2015/wordml/symex" xmlns:wpg="http://schemas.microsoft.com/office/word/2010/wordprocessingGroup" xmlns:wpi="http://schemas.microsoft.com/office/word/2010/wordprocessingInk" xmlns:wne="http://schemas.microsoft.com/office/word/2006/wordml" xmlns:wps="http://schemas.microsoft.com/office/word/2010/wordprocessingShape" mc:Ignorable="w14 w15 w16se w16cid w16 w16cex w16sdtdh wp14">
+<w:document xmlns:wpc="http://schemas.microsoft.com/office/word/2010/wordprocessingCanvas" xmlns:mc="http://schemas.openxmlformats.org/markup-compatibility/2006" xmlns:o="urn:schemas-microsoft-com:office:office" xmlns:r="http://schemas.openxmlformats.org/officeDocument/2006/relationships" xmlns:m="http://schemas.openxmlformats.org/officeDocument/2006/math" xmlns:v="urn:schemas-microsoft-com:vml" xmlns:wp14="http://schemas.microsoft.com/office/word/2010/wordprocessingDrawing" xmlns:wp="http://schemas.openxmlformats.org/drawingml/2006/wordprocessingDrawing" xmlns:w10="urn:schemas-microsoft-com:office:word" xmlns:w="http://schemas.openxmlformats.org/wordprocessingml/2006/main" xmlns:w14="http://schemas.microsoft.com/office/word/2010/wordml" xmlns:w15="http://schemas.microsoft.com/office/word/2012/wordml" xmlns:wpg="http://schemas.microsoft.com/office/word/2010/wordprocessingGroup" xmlns:wpi="http://schemas.microsoft.com/office/word/2010/wordprocessingInk" xmlns:wne="http://schemas.microsoft.com/office/word/2006/wordml" xmlns:wps="http://schemas.microsoft.com/office/word/2010/wordprocessingShape" mc:Ignorable="w14 w15 wp14">
   <w:body>
     <w:p>
       <w:pPr>
@@ -146,7 +146,7 @@
       <w:r>
         <w:rPr>
           <w:noProof/>
-          <w:lang w:val="es-ES" w:eastAsia="es-ES"/>
+          <w:lang w:val="en-GB" w:eastAsia="en-GB"/>
         </w:rPr>
         <w:drawing>
           <wp:anchor distT="0" distB="0" distL="114300" distR="114300" simplePos="0" relativeHeight="251657216" behindDoc="1" locked="0" layoutInCell="1" allowOverlap="1" wp14:anchorId="2DAA6B87" wp14:editId="4168FE16">
@@ -269,7 +269,7 @@
       <w:r>
         <w:rPr>
           <w:noProof/>
-          <w:lang w:val="es-ES" w:eastAsia="es-ES"/>
+          <w:lang w:val="en-GB" w:eastAsia="en-GB"/>
         </w:rPr>
         <mc:AlternateContent>
           <mc:Choice Requires="wps">
@@ -345,7 +345,7 @@
               </wp:anchor>
             </w:drawing>
           </mc:Choice>
-          <mc:Fallback>
+          <mc:Fallback xmlns:w16se="http://schemas.microsoft.com/office/word/2015/wordml/symex" xmlns:w16sdtdh="http://schemas.microsoft.com/office/word/2020/wordml/sdtdatahash" xmlns:w16="http://schemas.microsoft.com/office/word/2018/wordml" xmlns:w16cid="http://schemas.microsoft.com/office/word/2016/wordml/cid" xmlns:w16cex="http://schemas.microsoft.com/office/word/2018/wordml/cex" xmlns:oel="http://schemas.microsoft.com/office/2019/extlst" xmlns:am3d="http://schemas.microsoft.com/office/drawing/2017/model3d" xmlns:aink="http://schemas.microsoft.com/office/drawing/2016/ink" xmlns:cx8="http://schemas.microsoft.com/office/drawing/2016/5/14/chartex" xmlns:cx7="http://schemas.microsoft.com/office/drawing/2016/5/13/chartex" xmlns:cx6="http://schemas.microsoft.com/office/drawing/2016/5/12/chartex" xmlns:cx5="http://schemas.microsoft.com/office/drawing/2016/5/11/chartex" xmlns:cx4="http://schemas.microsoft.com/office/drawing/2016/5/10/chartex" xmlns:cx3="http://schemas.microsoft.com/office/drawing/2016/5/9/chartex" xmlns:cx2="http://schemas.microsoft.com/office/drawing/2015/10/21/chartex" xmlns:cx1="http://schemas.microsoft.com/office/drawing/2015/9/8/chartex" xmlns:cx="http://schemas.microsoft.com/office/drawing/2014/chartex">
             <w:pict>
               <v:shapetype w14:anchorId="2DAA6B89" id="_x0000_t202" coordsize="21600,21600" o:spt="202" path="m,l,21600r21600,l21600,xe">
                 <v:stroke joinstyle="miter"/>
@@ -380,7 +380,7 @@
       <w:r>
         <w:rPr>
           <w:noProof/>
-          <w:lang w:val="es-ES" w:eastAsia="es-ES"/>
+          <w:lang w:val="en-GB" w:eastAsia="en-GB"/>
         </w:rPr>
         <mc:AlternateContent>
           <mc:Choice Requires="wps">
@@ -456,7 +456,7 @@
               </wp:anchor>
             </w:drawing>
           </mc:Choice>
-          <mc:Fallback>
+          <mc:Fallback xmlns:w16se="http://schemas.microsoft.com/office/word/2015/wordml/symex" xmlns:w16sdtdh="http://schemas.microsoft.com/office/word/2020/wordml/sdtdatahash" xmlns:w16="http://schemas.microsoft.com/office/word/2018/wordml" xmlns:w16cid="http://schemas.microsoft.com/office/word/2016/wordml/cid" xmlns:w16cex="http://schemas.microsoft.com/office/word/2018/wordml/cex" xmlns:oel="http://schemas.microsoft.com/office/2019/extlst" xmlns:am3d="http://schemas.microsoft.com/office/drawing/2017/model3d" xmlns:aink="http://schemas.microsoft.com/office/drawing/2016/ink" xmlns:cx8="http://schemas.microsoft.com/office/drawing/2016/5/14/chartex" xmlns:cx7="http://schemas.microsoft.com/office/drawing/2016/5/13/chartex" xmlns:cx6="http://schemas.microsoft.com/office/drawing/2016/5/12/chartex" xmlns:cx5="http://schemas.microsoft.com/office/drawing/2016/5/11/chartex" xmlns:cx4="http://schemas.microsoft.com/office/drawing/2016/5/10/chartex" xmlns:cx3="http://schemas.microsoft.com/office/drawing/2016/5/9/chartex" xmlns:cx2="http://schemas.microsoft.com/office/drawing/2015/10/21/chartex" xmlns:cx1="http://schemas.microsoft.com/office/drawing/2015/9/8/chartex" xmlns:cx="http://schemas.microsoft.com/office/drawing/2014/chartex">
             <w:pict>
               <v:shape w14:anchorId="2DAA6B8B" id="_x0000_s1027" type="#_x0000_t202" style="position:absolute;left:0;text-align:left;margin-left:331.5pt;margin-top:543pt;width:57.75pt;height:22.5pt;z-index:251660288;visibility:visible;mso-wrap-style:square;mso-width-percent:0;mso-height-percent:0;mso-wrap-distance-left:9pt;mso-wrap-distance-top:3.6pt;mso-wrap-distance-right:9pt;mso-wrap-distance-bottom:3.6pt;mso-position-horizontal:absolute;mso-position-horizontal-relative:text;mso-position-vertical:absolute;mso-position-vertical-relative:page;mso-width-percent:0;mso-height-percent:0;mso-width-relative:margin;mso-height-relative:margin;v-text-anchor:top" o:gfxdata="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" filled="f" stroked="f">
                 <v:textbox>
@@ -487,7 +487,7 @@
       <w:r>
         <w:rPr>
           <w:noProof/>
-          <w:lang w:val="es-ES" w:eastAsia="es-ES"/>
+          <w:lang w:val="en-GB" w:eastAsia="en-GB"/>
         </w:rPr>
         <w:drawing>
           <wp:anchor distT="0" distB="0" distL="114300" distR="114300" simplePos="0" relativeHeight="251658240" behindDoc="1" locked="0" layoutInCell="1" allowOverlap="1" wp14:anchorId="2DAA6B8D" wp14:editId="73E85D24">
@@ -644,7 +644,19 @@
         <w:t>,</w:t>
       </w:r>
       <w:r>
-        <w:t xml:space="preserve"> and also the state of the website (online/offline). In order to achieve this last one, mocks in the form of Mockito were used to facilitate and simulat</w:t>
+        <w:t xml:space="preserve"> and also the state</w:t>
+      </w:r>
+      <w:r>
+        <w:t>s</w:t>
+      </w:r>
+      <w:r>
+        <w:t xml:space="preserve"> of the website</w:t>
+      </w:r>
+      <w:r>
+        <w:t>, request and driver</w:t>
+      </w:r>
+      <w:r>
+        <w:t xml:space="preserve"> (online/offline). In order to achieve this last one, mocks in the form of Mockito were used to facilitate and simulat</w:t>
       </w:r>
       <w:r>
         <w:t xml:space="preserve">e this interaction. Refer to the section below about test doubles to view this aspect in more detail. </w:t>
@@ -666,7 +678,19 @@
         <w:t xml:space="preserve"> injection. </w:t>
       </w:r>
       <w:r>
-        <w:t xml:space="preserve">In figures 1 &amp; 4 it can be seen how both parameter and setter injections were used in order to achieve the desired tests. </w:t>
+        <w:t>In figures 1</w:t>
+      </w:r>
+      <w:r>
+        <w:t>, 4 &amp; 5</w:t>
+      </w:r>
+      <w:r>
+        <w:t xml:space="preserve"> it can be seen how </w:t>
+      </w:r>
+      <w:r>
+        <w:t>all aspects; parameter, constructor and setter</w:t>
+      </w:r>
+      <w:r>
+        <w:t xml:space="preserve"> injections were used in order to achieve the desired tests. </w:t>
       </w:r>
     </w:p>
     <w:p>
@@ -717,6 +741,7 @@
       <w:r>
         <w:rPr>
           <w:noProof/>
+          <w:lang w:val="en-GB" w:eastAsia="en-GB"/>
         </w:rPr>
         <w:drawing>
           <wp:inline distT="0" distB="0" distL="0" distR="0" wp14:anchorId="18953E27" wp14:editId="2C4331C9">
@@ -782,19 +807,64 @@
         <w:jc w:val="both"/>
       </w:pPr>
       <w:r>
+        <w:tab/>
+        <w:t xml:space="preserve">Furthermore, it is important to note that the status of </w:t>
+      </w:r>
+      <w:r>
+        <w:t xml:space="preserve">both </w:t>
+      </w:r>
+      <w:r>
+        <w:t xml:space="preserve">the POST </w:t>
+      </w:r>
+      <w:r>
+        <w:t xml:space="preserve">and DELETE </w:t>
+      </w:r>
+      <w:r>
+        <w:t>request</w:t>
+      </w:r>
+      <w:r>
+        <w:t>s</w:t>
+      </w:r>
+      <w:r>
+        <w:t xml:space="preserve"> along with the body was displayed in the console each time in order to get a better understanding of what is going on. Refer to the below </w:t>
+      </w:r>
+      <w:r>
+        <w:rPr>
+          <w:i/>
+        </w:rPr>
+        <w:t>F</w:t>
+      </w:r>
+      <w:r>
+        <w:rPr>
+          <w:i/>
+        </w:rPr>
+        <w:t>igure 3</w:t>
+      </w:r>
+      <w:r>
+        <w:t xml:space="preserve">. </w:t>
+      </w:r>
+    </w:p>
+    <w:p>
+      <w:pPr>
+        <w:spacing w:line="360" w:lineRule="auto"/>
+        <w:jc w:val="center"/>
+      </w:pPr>
+      <w:r>
         <w:rPr>
           <w:noProof/>
-        </w:rPr>
+          <w:lang w:val="en-GB" w:eastAsia="en-GB"/>
+        </w:rPr>
+        <w:lastRenderedPageBreak/>
         <mc:AlternateContent>
           <mc:Choice Requires="wpg">
             <w:drawing>
-              <wp:anchor distT="0" distB="0" distL="114300" distR="114300" simplePos="0" relativeHeight="251673600" behindDoc="0" locked="0" layoutInCell="1" allowOverlap="1" wp14:anchorId="583BB248" wp14:editId="1B10F1BA">
+              <wp:anchor distT="0" distB="0" distL="114300" distR="114300" simplePos="0" relativeHeight="251673600" behindDoc="0" locked="0" layoutInCell="1" allowOverlap="1" wp14:anchorId="583BB248" wp14:editId="1C601ED5">
                 <wp:simplePos x="0" y="0"/>
                 <wp:positionH relativeFrom="column">
-                  <wp:posOffset>5006340</wp:posOffset>
+                  <wp:posOffset>4990438</wp:posOffset>
                 </wp:positionH>
                 <wp:positionV relativeFrom="paragraph">
-                  <wp:posOffset>631825</wp:posOffset>
+                  <wp:posOffset>-448613</wp:posOffset>
                 </wp:positionV>
                 <wp:extent cx="906780" cy="381000"/>
                 <wp:effectExtent l="38100" t="0" r="0" b="57150"/>
@@ -898,8 +968,12 @@
           </mc:Choice>
           <mc:Fallback>
             <w:pict>
-              <v:group w14:anchorId="583BB248" id="Group 19" o:spid="_x0000_s1028" style="position:absolute;left:0;text-align:left;margin-left:394.2pt;margin-top:49.75pt;width:71.4pt;height:30pt;z-index:251673600" coordsize="9067,3810" o:gfxdata="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">
-                <v:shape id="_x0000_s1029" type="#_x0000_t202" style="position:absolute;left:2057;width:7010;height:2667;visibility:visible;mso-wrap-style:square;v-text-anchor:top" o:gfxdata="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" filled="f" stroked="f">
+              <v:group w14:anchorId="583BB248" id="Group 19" o:spid="_x0000_s1028" style="position:absolute;left:0;text-align:left;margin-left:392.95pt;margin-top:-35.3pt;width:71.4pt;height:30pt;z-index:251673600" coordsize="9067,3810" o:gfxdata="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">
+                <v:shapetype id="_x0000_t202" coordsize="21600,21600" o:spt="202" path="m,l,21600r21600,l21600,xe">
+                  <v:stroke joinstyle="miter"/>
+                  <v:path gradientshapeok="t" o:connecttype="rect"/>
+                </v:shapetype>
+                <v:shape id="_x0000_s1029" type="#_x0000_t202" style="position:absolute;left:2057;width:7010;height:2667;visibility:visible;mso-wrap-style:square;v-text-anchor:top" o:gfxdata="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" filled="f" stroked="f">
                   <v:textbox>
                     <w:txbxContent>
                       <w:p>
@@ -926,7 +1000,7 @@
                   <v:path arrowok="t" fillok="f" o:connecttype="none"/>
                   <o:lock v:ext="edit" shapetype="t"/>
                 </v:shapetype>
-                <v:shape id="Straight Arrow Connector 1" o:spid="_x0000_s1030" type="#_x0000_t32" style="position:absolute;top:1981;width:2743;height:1829;flip:x;visibility:visible;mso-wrap-style:square" o:connectortype="straight" o:gfxdata="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" strokecolor="black [3200]" strokeweight=".5pt">
+                <v:shape id="Straight Arrow Connector 1" o:spid="_x0000_s1030" type="#_x0000_t32" style="position:absolute;top:1981;width:2743;height:1829;flip:x;visibility:visible;mso-wrap-style:square" o:connectortype="straight" o:gfxdata="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" strokecolor="black [3200]" strokeweight=".5pt">
                   <v:stroke endarrow="block" joinstyle="miter"/>
                 </v:shape>
               </v:group>
@@ -935,51 +1009,9 @@
         </mc:AlternateContent>
       </w:r>
       <w:r>
-        <w:tab/>
-        <w:t xml:space="preserve">Furthermore, it is important to note that the status of </w:t>
-      </w:r>
-      <w:r>
-        <w:t xml:space="preserve">both </w:t>
-      </w:r>
-      <w:r>
-        <w:t xml:space="preserve">the POST </w:t>
-      </w:r>
-      <w:r>
-        <w:t xml:space="preserve">and DELETE </w:t>
-      </w:r>
-      <w:r>
-        <w:t>request</w:t>
-      </w:r>
-      <w:r>
-        <w:t>s</w:t>
-      </w:r>
-      <w:r>
-        <w:t xml:space="preserve"> along with the body was displayed in the console each time in order to get a better understanding of what is going on. Refer to the below </w:t>
-      </w:r>
-      <w:r>
-        <w:rPr>
-          <w:i/>
-        </w:rPr>
-        <w:t>F</w:t>
-      </w:r>
-      <w:r>
-        <w:rPr>
-          <w:i/>
-        </w:rPr>
-        <w:t>igure 3</w:t>
-      </w:r>
-      <w:r>
-        <w:t xml:space="preserve">. </w:t>
-      </w:r>
-    </w:p>
-    <w:p>
-      <w:pPr>
-        <w:spacing w:line="360" w:lineRule="auto"/>
-        <w:jc w:val="center"/>
-      </w:pPr>
-      <w:r>
         <w:rPr>
           <w:noProof/>
+          <w:lang w:val="en-GB" w:eastAsia="en-GB"/>
         </w:rPr>
         <mc:AlternateContent>
           <mc:Choice Requires="wpg">
@@ -1098,7 +1130,7 @@
               </wp:anchor>
             </w:drawing>
           </mc:Choice>
-          <mc:Fallback>
+          <mc:Fallback xmlns:w16se="http://schemas.microsoft.com/office/word/2015/wordml/symex" xmlns:w16sdtdh="http://schemas.microsoft.com/office/word/2020/wordml/sdtdatahash" xmlns:w16="http://schemas.microsoft.com/office/word/2018/wordml" xmlns:w16cid="http://schemas.microsoft.com/office/word/2016/wordml/cid" xmlns:w16cex="http://schemas.microsoft.com/office/word/2018/wordml/cex" xmlns:oel="http://schemas.microsoft.com/office/2019/extlst" xmlns:am3d="http://schemas.microsoft.com/office/drawing/2017/model3d" xmlns:aink="http://schemas.microsoft.com/office/drawing/2016/ink" xmlns:cx8="http://schemas.microsoft.com/office/drawing/2016/5/14/chartex" xmlns:cx7="http://schemas.microsoft.com/office/drawing/2016/5/13/chartex" xmlns:cx6="http://schemas.microsoft.com/office/drawing/2016/5/12/chartex" xmlns:cx5="http://schemas.microsoft.com/office/drawing/2016/5/11/chartex" xmlns:cx4="http://schemas.microsoft.com/office/drawing/2016/5/10/chartex" xmlns:cx3="http://schemas.microsoft.com/office/drawing/2016/5/9/chartex" xmlns:cx2="http://schemas.microsoft.com/office/drawing/2015/10/21/chartex" xmlns:cx1="http://schemas.microsoft.com/office/drawing/2015/9/8/chartex" xmlns:cx="http://schemas.microsoft.com/office/drawing/2014/chartex">
             <w:pict>
               <v:group w14:anchorId="643D2F20" id="Group 20" o:spid="_x0000_s1031" style="position:absolute;left:0;text-align:left;margin-left:1.2pt;margin-top:.55pt;width:43.8pt;height:44.4pt;z-index:251675648;mso-width-relative:margin;mso-height-relative:margin" coordorigin="3505" coordsize="5562,5638" o:gfxdata="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">
                 <v:shape id="_x0000_s1032" type="#_x0000_t202" style="position:absolute;left:3505;width:5562;height:2667;visibility:visible;mso-wrap-style:square;v-text-anchor:top" o:gfxdata="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" filled="f" stroked="f">
@@ -1135,6 +1167,7 @@
       <w:r>
         <w:rPr>
           <w:noProof/>
+          <w:lang w:val="en-GB" w:eastAsia="en-GB"/>
         </w:rPr>
         <w:drawing>
           <wp:inline distT="0" distB="0" distL="0" distR="0" wp14:anchorId="12872A3F" wp14:editId="666C6DDA">
@@ -1175,6 +1208,7 @@
       <w:r>
         <w:rPr>
           <w:noProof/>
+          <w:lang w:val="en-GB" w:eastAsia="en-GB"/>
         </w:rPr>
         <w:drawing>
           <wp:inline distT="0" distB="0" distL="0" distR="0" wp14:anchorId="02389709" wp14:editId="7BA2CFF7">
@@ -1262,7 +1296,13 @@
       </w:pPr>
       <w:r>
         <w:tab/>
-        <w:t xml:space="preserve">In this assignment, the test doubles used were mocks using Mockito. This framework allows you to simulate an entire instance with only a few lines of code. In this case, Mockito was used to simulate when the website was online and offline since this is a very probable possibility in any online site. </w:t>
+        <w:t>In this assignment, the test doubles used were mocks using Mockito. This framework allows you to simulate an entire instance with only a few lines of code. In this case, Mockito was used to simulate when the website</w:t>
+      </w:r>
+      <w:r>
+        <w:t>, request and driver were</w:t>
+      </w:r>
+      <w:r>
+        <w:t xml:space="preserve"> online and offline since this is a very probable possibility in any online site. </w:t>
       </w:r>
       <w:r>
         <w:t xml:space="preserve">The below </w:t>
@@ -1279,26 +1319,12 @@
     </w:p>
     <w:p>
       <w:pPr>
-        <w:pStyle w:val="Heading2"/>
-        <w:ind w:firstLine="708"/>
-        <w:rPr>
-          <w:rFonts w:asciiTheme="minorHAnsi" w:eastAsiaTheme="minorHAnsi" w:hAnsiTheme="minorHAnsi" w:cstheme="minorBidi"/>
-          <w:i w:val="0"/>
-          <w:sz w:val="22"/>
-          <w:szCs w:val="22"/>
-          <w:u w:val="none"/>
-        </w:rPr>
-      </w:pPr>
-    </w:p>
-    <w:p/>
-    <w:p>
-      <w:pPr>
         <w:jc w:val="center"/>
       </w:pPr>
       <w:r>
         <w:rPr>
           <w:noProof/>
-          <w:lang w:val="es-ES" w:eastAsia="es-ES"/>
+          <w:lang w:val="en-GB" w:eastAsia="en-GB"/>
         </w:rPr>
         <mc:AlternateContent>
           <mc:Choice Requires="wpg">
@@ -1480,7 +1506,7 @@
               </wp:anchor>
             </w:drawing>
           </mc:Choice>
-          <mc:Fallback>
+          <mc:Fallback xmlns:w16se="http://schemas.microsoft.com/office/word/2015/wordml/symex" xmlns:w16sdtdh="http://schemas.microsoft.com/office/word/2020/wordml/sdtdatahash" xmlns:w16="http://schemas.microsoft.com/office/word/2018/wordml" xmlns:w16cid="http://schemas.microsoft.com/office/word/2016/wordml/cid" xmlns:w16cex="http://schemas.microsoft.com/office/word/2018/wordml/cex" xmlns:oel="http://schemas.microsoft.com/office/2019/extlst" xmlns:am3d="http://schemas.microsoft.com/office/drawing/2017/model3d" xmlns:aink="http://schemas.microsoft.com/office/drawing/2016/ink" xmlns:cx8="http://schemas.microsoft.com/office/drawing/2016/5/14/chartex" xmlns:cx7="http://schemas.microsoft.com/office/drawing/2016/5/13/chartex" xmlns:cx6="http://schemas.microsoft.com/office/drawing/2016/5/12/chartex" xmlns:cx5="http://schemas.microsoft.com/office/drawing/2016/5/11/chartex" xmlns:cx4="http://schemas.microsoft.com/office/drawing/2016/5/10/chartex" xmlns:cx3="http://schemas.microsoft.com/office/drawing/2016/5/9/chartex" xmlns:cx2="http://schemas.microsoft.com/office/drawing/2015/10/21/chartex" xmlns:cx1="http://schemas.microsoft.com/office/drawing/2015/9/8/chartex" xmlns:cx="http://schemas.microsoft.com/office/drawing/2014/chartex">
             <w:pict>
               <v:group w14:anchorId="329CA503" id="Group 11" o:spid="_x0000_s1034" style="position:absolute;left:0;text-align:left;margin-left:0;margin-top:1.1pt;width:377.8pt;height:246.5pt;z-index:251671552;mso-position-horizontal:center;mso-position-horizontal-relative:margin" coordsize="47980,31305" o:gfxdata="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">
                 <v:shapetype id="_x0000_t75" coordsize="21600,21600" o:spt="75" o:preferrelative="t" path="m@4@5l@4@11@9@11@9@5xe" filled="f" stroked="f">
@@ -1567,6 +1593,14 @@
     <w:p/>
     <w:p/>
     <w:p/>
+    <w:p>
+      <w:r>
+        <w:tab/>
+        <w:t>**insert screenshot of set method in main page.</w:t>
+      </w:r>
+      <w:bookmarkStart w:id="0" w:name="_GoBack"/>
+      <w:bookmarkEnd w:id="0"/>
+    </w:p>
     <w:p/>
     <w:p>
       <w:pPr>
@@ -1599,6 +1633,13 @@
         </w:rPr>
         <w:t xml:space="preserve"> it is to simulate an extreme condition by using Mockito. </w:t>
       </w:r>
+    </w:p>
+    <w:p>
+      <w:pPr>
+        <w:rPr>
+          <w:i/>
+        </w:rPr>
+      </w:pPr>
     </w:p>
     <w:p>
       <w:pPr>
@@ -1613,18 +1654,38 @@
         <w:ind w:firstLine="708"/>
       </w:pPr>
       <w:r>
+        <w:lastRenderedPageBreak/>
         <w:t>Analysis</w:t>
       </w:r>
     </w:p>
     <w:p/>
+    <w:p>
+      <w:pPr>
+        <w:spacing w:line="360" w:lineRule="auto"/>
+      </w:pPr>
+      <w:r>
+        <w:tab/>
+        <w:t>The screen scraper has a total of 11 tests which covers testing for each option, inputting an incorrect string and also</w:t>
+      </w:r>
+      <w:r>
+        <w:t xml:space="preserve"> a test for each mock when inputting a bad request. The tests all work as expected.</w:t>
+      </w:r>
+    </w:p>
+    <w:p>
+      <w:pPr>
+        <w:spacing w:line="360" w:lineRule="auto"/>
+      </w:pPr>
+      <w:r>
+        <w:tab/>
+        <w:t>In terms of code coverage, the screen scraper manages to cover.</w:t>
+      </w:r>
+    </w:p>
     <w:p/>
-    <w:p/>
     <w:p>
       <w:pPr>
         <w:pStyle w:val="Heading1"/>
       </w:pPr>
       <w:r>
-        <w:lastRenderedPageBreak/>
         <w:t>Task 2</w:t>
       </w:r>
     </w:p>
@@ -1717,6 +1778,7 @@
       <w:r>
         <w:rPr>
           <w:noProof/>
+          <w:lang w:val="en-GB" w:eastAsia="en-GB"/>
         </w:rPr>
         <w:drawing>
           <wp:inline distT="0" distB="0" distL="0" distR="0" wp14:anchorId="4D30D532" wp14:editId="708CFE77">
@@ -1757,6 +1819,7 @@
       <w:r>
         <w:rPr>
           <w:noProof/>
+          <w:lang w:val="en-GB" w:eastAsia="en-GB"/>
         </w:rPr>
         <w:drawing>
           <wp:inline distT="0" distB="0" distL="0" distR="0" wp14:anchorId="28D0713B" wp14:editId="5F94B55B">
@@ -1803,7 +1866,9 @@
       <w:r>
         <w:rPr>
           <w:noProof/>
-        </w:rPr>
+          <w:lang w:val="en-GB" w:eastAsia="en-GB"/>
+        </w:rPr>
+        <w:lastRenderedPageBreak/>
         <w:drawing>
           <wp:inline distT="0" distB="0" distL="0" distR="0" wp14:anchorId="534B1946" wp14:editId="1EB956A5">
             <wp:extent cx="1425466" cy="266700"/>
@@ -1843,6 +1908,7 @@
       <w:r>
         <w:rPr>
           <w:noProof/>
+          <w:lang w:val="en-GB" w:eastAsia="en-GB"/>
         </w:rPr>
         <w:drawing>
           <wp:inline distT="0" distB="0" distL="0" distR="0" wp14:anchorId="0BF367D2" wp14:editId="13E298DE">
@@ -1912,20 +1978,86 @@
     </w:p>
     <w:p>
       <w:pPr>
+        <w:pStyle w:val="Heading2"/>
+        <w:ind w:firstLine="708"/>
+      </w:pPr>
+      <w:r>
+        <w:t>Testability of the website</w:t>
+      </w:r>
+    </w:p>
+    <w:p/>
+    <w:p>
+      <w:pPr>
         <w:spacing w:line="360" w:lineRule="auto"/>
         <w:jc w:val="both"/>
       </w:pPr>
-    </w:p>
-    <w:p>
-      <w:pPr>
-        <w:pStyle w:val="Heading2"/>
-        <w:ind w:firstLine="708"/>
-      </w:pPr>
-      <w:r>
-        <w:t>Testability of the website</w:t>
-      </w:r>
-    </w:p>
-    <w:p/>
+      <w:r>
+        <w:tab/>
+      </w:r>
+      <w:r>
+        <w:t xml:space="preserve">The main problem with the testability of the website is the fact that most of the elements which make a standard alert are either not in a specific tag, or are not part of a particular class. This was really an issue </w:t>
+      </w:r>
+      <w:r>
+        <w:t>through</w:t>
+      </w:r>
+      <w:r>
+        <w:t xml:space="preserve"> task 2 since it mainly involved testing the overall website, rather than interacting with the e-commerce site. In </w:t>
+      </w:r>
+      <w:r>
+        <w:rPr>
+          <w:i/>
+        </w:rPr>
+        <w:t>F</w:t>
+      </w:r>
+      <w:r>
+        <w:rPr>
+          <w:i/>
+        </w:rPr>
+        <w:t>igure</w:t>
+      </w:r>
+      <w:r>
+        <w:rPr>
+          <w:i/>
+        </w:rPr>
+        <w:t xml:space="preserve"> 6</w:t>
+      </w:r>
+      <w:r>
+        <w:t xml:space="preserve"> below one can clearly see how both the price and the description are not even contained in any tag, they just make part of a table </w:t>
+      </w:r>
+      <w:r>
+        <w:t xml:space="preserve">of </w:t>
+      </w:r>
+      <w:r>
+        <w:t xml:space="preserve">data. </w:t>
+      </w:r>
+      <w:r>
+        <w:t xml:space="preserve">Despite the fact that this method still functions, it makes </w:t>
+      </w:r>
+      <w:r>
+        <w:t xml:space="preserve">it </w:t>
+      </w:r>
+      <w:r>
+        <w:t xml:space="preserve">much harder to target specifically using a web driver. One can also see </w:t>
+      </w:r>
+      <w:r>
+        <w:t xml:space="preserve">how most of the tags do not have classes or unique </w:t>
+      </w:r>
+      <w:r>
+        <w:t>IDs</w:t>
+      </w:r>
+      <w:r>
+        <w:t xml:space="preserve">. This made it quite hard to target and only left </w:t>
+      </w:r>
+      <w:r>
+        <w:t>XPath</w:t>
+      </w:r>
+      <w:r>
+        <w:t xml:space="preserve"> as a method to obtain, which is not always reliable. </w:t>
+      </w:r>
+      <w:r>
+        <w:t xml:space="preserve"> </w:t>
+      </w:r>
+    </w:p>
     <w:p>
       <w:pPr>
         <w:spacing w:line="360" w:lineRule="auto"/>
@@ -1933,69 +2065,7 @@
       </w:pPr>
       <w:r>
         <w:tab/>
-      </w:r>
-      <w:r>
-        <w:t xml:space="preserve">The main problem with the testability of the website is the fact that most of the elements which make a standard alert are either not in a specific tag, or are not part of a particular class. This was really an issue </w:t>
-      </w:r>
-      <w:r>
-        <w:t>through</w:t>
-      </w:r>
-      <w:r>
-        <w:t xml:space="preserve"> task 2 since it mainly involved testing the overall website, rather than interacting with the e-commerce site. In </w:t>
-      </w:r>
-      <w:r>
-        <w:rPr>
-          <w:i/>
-        </w:rPr>
-        <w:t>F</w:t>
-      </w:r>
-      <w:r>
-        <w:rPr>
-          <w:i/>
-        </w:rPr>
-        <w:t>igure</w:t>
-      </w:r>
-      <w:r>
-        <w:rPr>
-          <w:i/>
-        </w:rPr>
-        <w:t xml:space="preserve"> 6</w:t>
-      </w:r>
-      <w:r>
-        <w:t xml:space="preserve"> below one can clearly see how both the price and the description are not even contained in any tag, they just make part of a table </w:t>
-      </w:r>
-      <w:r>
-        <w:t xml:space="preserve">of </w:t>
-      </w:r>
-      <w:r>
-        <w:t xml:space="preserve">data. </w:t>
-      </w:r>
-      <w:r>
-        <w:t xml:space="preserve">Despite the fact that this method still functions, it makes </w:t>
-      </w:r>
-      <w:r>
-        <w:t xml:space="preserve">it </w:t>
-      </w:r>
-      <w:r>
-        <w:t xml:space="preserve">much harder to target specifically using a web driver. One can also see </w:t>
-      </w:r>
-      <w:r>
-        <w:t xml:space="preserve">how most of the tags do not have classes or unique </w:t>
-      </w:r>
-      <w:r>
-        <w:t>IDs</w:t>
-      </w:r>
-      <w:r>
-        <w:t xml:space="preserve">. This made it quite hard to target and only left </w:t>
-      </w:r>
-      <w:r>
-        <w:t>XPath</w:t>
-      </w:r>
-      <w:r>
-        <w:t xml:space="preserve"> as a method to obtain, which is not always reliable. </w:t>
-      </w:r>
-      <w:r>
-        <w:t xml:space="preserve"> </w:t>
+        <w:t xml:space="preserve">In a particular scenario, it was required to develop a test case that confirmed that all the elements which make a common alert are present. Given the below Figure, it was quite hard to accomplish and the chosen method, especially for the price and description which do not form part of any tag, is unusual. </w:t>
       </w:r>
     </w:p>
     <w:p>
@@ -2004,20 +2074,11 @@
         <w:jc w:val="both"/>
       </w:pPr>
       <w:r>
-        <w:tab/>
-        <w:t xml:space="preserve">In a particular scenario, it was required to develop a test case that confirmed that all the elements which make a common alert are present. Given the below Figure, it was quite hard to accomplish and the chosen method, especially for the price and description which do not form part of any tag, is unusual. </w:t>
-      </w:r>
-    </w:p>
-    <w:p>
-      <w:pPr>
-        <w:spacing w:line="360" w:lineRule="auto"/>
-        <w:jc w:val="both"/>
-      </w:pPr>
-      <w:r>
         <w:rPr>
           <w:noProof/>
-          <w:lang w:val="es-ES" w:eastAsia="es-ES"/>
-        </w:rPr>
+          <w:lang w:val="en-GB" w:eastAsia="en-GB"/>
+        </w:rPr>
+        <w:lastRenderedPageBreak/>
         <w:drawing>
           <wp:inline distT="0" distB="0" distL="0" distR="0" wp14:anchorId="2DAA6B93" wp14:editId="2DAA6B94">
             <wp:extent cx="5731510" cy="3303270"/>
@@ -2116,7 +2177,7 @@
 </file>
 
 <file path=word/endnotes.xml><?xml version="1.0" encoding="utf-8"?>
-<w:endnotes xmlns:wpc="http://schemas.microsoft.com/office/word/2010/wordprocessingCanvas" xmlns:cx="http://schemas.microsoft.com/office/drawing/2014/chartex" xmlns:cx1="http://schemas.microsoft.com/office/drawing/2015/9/8/chartex" xmlns:cx2="http://schemas.microsoft.com/office/drawing/2015/10/21/chartex" xmlns:cx3="http://schemas.microsoft.com/office/drawing/2016/5/9/chartex" xmlns:cx4="http://schemas.microsoft.com/office/drawing/2016/5/10/chartex" xmlns:cx5="http://schemas.microsoft.com/office/drawing/2016/5/11/chartex" xmlns:cx6="http://schemas.microsoft.com/office/drawing/2016/5/12/chartex" xmlns:cx7="http://schemas.microsoft.com/office/drawing/2016/5/13/chartex" xmlns:cx8="http://schemas.microsoft.com/office/drawing/2016/5/14/chartex" xmlns:mc="http://schemas.openxmlformats.org/markup-compatibility/2006" xmlns:aink="http://schemas.microsoft.com/office/drawing/2016/ink" xmlns:am3d="http://schemas.microsoft.com/office/drawing/2017/model3d" xmlns:o="urn:schemas-microsoft-com:office:office" xmlns:oel="http://schemas.microsoft.com/office/2019/extlst" xmlns:r="http://schemas.openxmlformats.org/officeDocument/2006/relationships" xmlns:m="http://schemas.openxmlformats.org/officeDocument/2006/math" xmlns:v="urn:schemas-microsoft-com:vml" xmlns:wp14="http://schemas.microsoft.com/office/word/2010/wordprocessingDrawing" xmlns:wp="http://schemas.openxmlformats.org/drawingml/2006/wordprocessingDrawing" xmlns:w10="urn:schemas-microsoft-com:office:word" xmlns:w="http://schemas.openxmlformats.org/wordprocessingml/2006/main" xmlns:w14="http://schemas.microsoft.com/office/word/2010/wordml" xmlns:w15="http://schemas.microsoft.com/office/word/2012/wordml" xmlns:w16cex="http://schemas.microsoft.com/office/word/2018/wordml/cex" xmlns:w16cid="http://schemas.microsoft.com/office/word/2016/wordml/cid" xmlns:w16="http://schemas.microsoft.com/office/word/2018/wordml" xmlns:w16sdtdh="http://schemas.microsoft.com/office/word/2020/wordml/sdtdatahash" xmlns:w16se="http://schemas.microsoft.com/office/word/2015/wordml/symex" xmlns:wpg="http://schemas.microsoft.com/office/word/2010/wordprocessingGroup" xmlns:wpi="http://schemas.microsoft.com/office/word/2010/wordprocessingInk" xmlns:wne="http://schemas.microsoft.com/office/word/2006/wordml" xmlns:wps="http://schemas.microsoft.com/office/word/2010/wordprocessingShape" mc:Ignorable="w14 w15 w16se w16cid w16 w16cex w16sdtdh wp14">
+<w:endnotes xmlns:wpc="http://schemas.microsoft.com/office/word/2010/wordprocessingCanvas" xmlns:mc="http://schemas.openxmlformats.org/markup-compatibility/2006" xmlns:o="urn:schemas-microsoft-com:office:office" xmlns:r="http://schemas.openxmlformats.org/officeDocument/2006/relationships" xmlns:m="http://schemas.openxmlformats.org/officeDocument/2006/math" xmlns:v="urn:schemas-microsoft-com:vml" xmlns:wp14="http://schemas.microsoft.com/office/word/2010/wordprocessingDrawing" xmlns:wp="http://schemas.openxmlformats.org/drawingml/2006/wordprocessingDrawing" xmlns:w10="urn:schemas-microsoft-com:office:word" xmlns:w="http://schemas.openxmlformats.org/wordprocessingml/2006/main" xmlns:w14="http://schemas.microsoft.com/office/word/2010/wordml" xmlns:w15="http://schemas.microsoft.com/office/word/2012/wordml" xmlns:wpg="http://schemas.microsoft.com/office/word/2010/wordprocessingGroup" xmlns:wpi="http://schemas.microsoft.com/office/word/2010/wordprocessingInk" xmlns:wne="http://schemas.microsoft.com/office/word/2006/wordml" xmlns:wps="http://schemas.microsoft.com/office/word/2010/wordprocessingShape" mc:Ignorable="w14 w15 wp14">
   <w:endnote w:type="separator" w:id="-1">
     <w:p>
       <w:pPr>
@@ -2141,7 +2202,7 @@
 </file>
 
 <file path=word/footer1.xml><?xml version="1.0" encoding="utf-8"?>
-<w:ftr xmlns:wpc="http://schemas.microsoft.com/office/word/2010/wordprocessingCanvas" xmlns:cx="http://schemas.microsoft.com/office/drawing/2014/chartex" xmlns:cx1="http://schemas.microsoft.com/office/drawing/2015/9/8/chartex" xmlns:cx2="http://schemas.microsoft.com/office/drawing/2015/10/21/chartex" xmlns:cx3="http://schemas.microsoft.com/office/drawing/2016/5/9/chartex" xmlns:cx4="http://schemas.microsoft.com/office/drawing/2016/5/10/chartex" xmlns:cx5="http://schemas.microsoft.com/office/drawing/2016/5/11/chartex" xmlns:cx6="http://schemas.microsoft.com/office/drawing/2016/5/12/chartex" xmlns:cx7="http://schemas.microsoft.com/office/drawing/2016/5/13/chartex" xmlns:cx8="http://schemas.microsoft.com/office/drawing/2016/5/14/chartex" xmlns:mc="http://schemas.openxmlformats.org/markup-compatibility/2006" xmlns:aink="http://schemas.microsoft.com/office/drawing/2016/ink" xmlns:am3d="http://schemas.microsoft.com/office/drawing/2017/model3d" xmlns:o="urn:schemas-microsoft-com:office:office" xmlns:oel="http://schemas.microsoft.com/office/2019/extlst" xmlns:r="http://schemas.openxmlformats.org/officeDocument/2006/relationships" xmlns:m="http://schemas.openxmlformats.org/officeDocument/2006/math" xmlns:v="urn:schemas-microsoft-com:vml" xmlns:wp14="http://schemas.microsoft.com/office/word/2010/wordprocessingDrawing" xmlns:wp="http://schemas.openxmlformats.org/drawingml/2006/wordprocessingDrawing" xmlns:w10="urn:schemas-microsoft-com:office:word" xmlns:w="http://schemas.openxmlformats.org/wordprocessingml/2006/main" xmlns:w14="http://schemas.microsoft.com/office/word/2010/wordml" xmlns:w15="http://schemas.microsoft.com/office/word/2012/wordml" xmlns:w16cex="http://schemas.microsoft.com/office/word/2018/wordml/cex" xmlns:w16cid="http://schemas.microsoft.com/office/word/2016/wordml/cid" xmlns:w16="http://schemas.microsoft.com/office/word/2018/wordml" xmlns:w16sdtdh="http://schemas.microsoft.com/office/word/2020/wordml/sdtdatahash" xmlns:w16se="http://schemas.microsoft.com/office/word/2015/wordml/symex" xmlns:wpg="http://schemas.microsoft.com/office/word/2010/wordprocessingGroup" xmlns:wpi="http://schemas.microsoft.com/office/word/2010/wordprocessingInk" xmlns:wne="http://schemas.microsoft.com/office/word/2006/wordml" xmlns:wps="http://schemas.microsoft.com/office/word/2010/wordprocessingShape" mc:Ignorable="w14 w15 w16se w16cid w16 w16cex w16sdtdh wp14">
+<w:ftr xmlns:wpc="http://schemas.microsoft.com/office/word/2010/wordprocessingCanvas" xmlns:mc="http://schemas.openxmlformats.org/markup-compatibility/2006" xmlns:o="urn:schemas-microsoft-com:office:office" xmlns:r="http://schemas.openxmlformats.org/officeDocument/2006/relationships" xmlns:m="http://schemas.openxmlformats.org/officeDocument/2006/math" xmlns:v="urn:schemas-microsoft-com:vml" xmlns:wp14="http://schemas.microsoft.com/office/word/2010/wordprocessingDrawing" xmlns:wp="http://schemas.openxmlformats.org/drawingml/2006/wordprocessingDrawing" xmlns:w10="urn:schemas-microsoft-com:office:word" xmlns:w="http://schemas.openxmlformats.org/wordprocessingml/2006/main" xmlns:w14="http://schemas.microsoft.com/office/word/2010/wordml" xmlns:w15="http://schemas.microsoft.com/office/word/2012/wordml" xmlns:wpg="http://schemas.microsoft.com/office/word/2010/wordprocessingGroup" xmlns:wpi="http://schemas.microsoft.com/office/word/2010/wordprocessingInk" xmlns:wne="http://schemas.microsoft.com/office/word/2006/wordml" xmlns:wps="http://schemas.microsoft.com/office/word/2010/wordprocessingShape" mc:Ignorable="w14 w15 wp14">
   <w:sdt>
     <w:sdtPr>
       <w:id w:val="-1623613188"/>
@@ -2208,7 +2269,7 @@
 </file>
 
 <file path=word/footnotes.xml><?xml version="1.0" encoding="utf-8"?>
-<w:footnotes xmlns:wpc="http://schemas.microsoft.com/office/word/2010/wordprocessingCanvas" xmlns:cx="http://schemas.microsoft.com/office/drawing/2014/chartex" xmlns:cx1="http://schemas.microsoft.com/office/drawing/2015/9/8/chartex" xmlns:cx2="http://schemas.microsoft.com/office/drawing/2015/10/21/chartex" xmlns:cx3="http://schemas.microsoft.com/office/drawing/2016/5/9/chartex" xmlns:cx4="http://schemas.microsoft.com/office/drawing/2016/5/10/chartex" xmlns:cx5="http://schemas.microsoft.com/office/drawing/2016/5/11/chartex" xmlns:cx6="http://schemas.microsoft.com/office/drawing/2016/5/12/chartex" xmlns:cx7="http://schemas.microsoft.com/office/drawing/2016/5/13/chartex" xmlns:cx8="http://schemas.microsoft.com/office/drawing/2016/5/14/chartex" xmlns:mc="http://schemas.openxmlformats.org/markup-compatibility/2006" xmlns:aink="http://schemas.microsoft.com/office/drawing/2016/ink" xmlns:am3d="http://schemas.microsoft.com/office/drawing/2017/model3d" xmlns:o="urn:schemas-microsoft-com:office:office" xmlns:oel="http://schemas.microsoft.com/office/2019/extlst" xmlns:r="http://schemas.openxmlformats.org/officeDocument/2006/relationships" xmlns:m="http://schemas.openxmlformats.org/officeDocument/2006/math" xmlns:v="urn:schemas-microsoft-com:vml" xmlns:wp14="http://schemas.microsoft.com/office/word/2010/wordprocessingDrawing" xmlns:wp="http://schemas.openxmlformats.org/drawingml/2006/wordprocessingDrawing" xmlns:w10="urn:schemas-microsoft-com:office:word" xmlns:w="http://schemas.openxmlformats.org/wordprocessingml/2006/main" xmlns:w14="http://schemas.microsoft.com/office/word/2010/wordml" xmlns:w15="http://schemas.microsoft.com/office/word/2012/wordml" xmlns:w16cex="http://schemas.microsoft.com/office/word/2018/wordml/cex" xmlns:w16cid="http://schemas.microsoft.com/office/word/2016/wordml/cid" xmlns:w16="http://schemas.microsoft.com/office/word/2018/wordml" xmlns:w16sdtdh="http://schemas.microsoft.com/office/word/2020/wordml/sdtdatahash" xmlns:w16se="http://schemas.microsoft.com/office/word/2015/wordml/symex" xmlns:wpg="http://schemas.microsoft.com/office/word/2010/wordprocessingGroup" xmlns:wpi="http://schemas.microsoft.com/office/word/2010/wordprocessingInk" xmlns:wne="http://schemas.microsoft.com/office/word/2006/wordml" xmlns:wps="http://schemas.microsoft.com/office/word/2010/wordprocessingShape" mc:Ignorable="w14 w15 w16se w16cid w16 w16cex w16sdtdh wp14">
+<w:footnotes xmlns:wpc="http://schemas.microsoft.com/office/word/2010/wordprocessingCanvas" xmlns:mc="http://schemas.openxmlformats.org/markup-compatibility/2006" xmlns:o="urn:schemas-microsoft-com:office:office" xmlns:r="http://schemas.openxmlformats.org/officeDocument/2006/relationships" xmlns:m="http://schemas.openxmlformats.org/officeDocument/2006/math" xmlns:v="urn:schemas-microsoft-com:vml" xmlns:wp14="http://schemas.microsoft.com/office/word/2010/wordprocessingDrawing" xmlns:wp="http://schemas.openxmlformats.org/drawingml/2006/wordprocessingDrawing" xmlns:w10="urn:schemas-microsoft-com:office:word" xmlns:w="http://schemas.openxmlformats.org/wordprocessingml/2006/main" xmlns:w14="http://schemas.microsoft.com/office/word/2010/wordml" xmlns:w15="http://schemas.microsoft.com/office/word/2012/wordml" xmlns:wpg="http://schemas.microsoft.com/office/word/2010/wordprocessingGroup" xmlns:wpi="http://schemas.microsoft.com/office/word/2010/wordprocessingInk" xmlns:wne="http://schemas.microsoft.com/office/word/2006/wordml" xmlns:wps="http://schemas.microsoft.com/office/word/2010/wordprocessingShape" mc:Ignorable="w14 w15 wp14">
   <w:footnote w:type="separator" w:id="-1">
     <w:p>
       <w:pPr>
@@ -2233,7 +2294,7 @@
 </file>
 
 <file path=word/styles.xml><?xml version="1.0" encoding="utf-8"?>
-<w:styles xmlns:mc="http://schemas.openxmlformats.org/markup-compatibility/2006" xmlns:r="http://schemas.openxmlformats.org/officeDocument/2006/relationships" xmlns:w="http://schemas.openxmlformats.org/wordprocessingml/2006/main" xmlns:w14="http://schemas.microsoft.com/office/word/2010/wordml" xmlns:w15="http://schemas.microsoft.com/office/word/2012/wordml" xmlns:w16cex="http://schemas.microsoft.com/office/word/2018/wordml/cex" xmlns:w16cid="http://schemas.microsoft.com/office/word/2016/wordml/cid" xmlns:w16="http://schemas.microsoft.com/office/word/2018/wordml" xmlns:w16sdtdh="http://schemas.microsoft.com/office/word/2020/wordml/sdtdatahash" xmlns:w16se="http://schemas.microsoft.com/office/word/2015/wordml/symex" mc:Ignorable="w14 w15 w16se w16cid w16 w16cex w16sdtdh">
+<w:styles xmlns:mc="http://schemas.openxmlformats.org/markup-compatibility/2006" xmlns:r="http://schemas.openxmlformats.org/officeDocument/2006/relationships" xmlns:w="http://schemas.openxmlformats.org/wordprocessingml/2006/main" xmlns:w14="http://schemas.microsoft.com/office/word/2010/wordml" xmlns:w15="http://schemas.microsoft.com/office/word/2012/wordml" mc:Ignorable="w14 w15">
   <w:docDefaults>
     <w:rPrDefault>
       <w:rPr>
@@ -2249,7 +2310,7 @@
       </w:pPr>
     </w:pPrDefault>
   </w:docDefaults>
-  <w:latentStyles w:defLockedState="0" w:defUIPriority="99" w:defSemiHidden="0" w:defUnhideWhenUsed="0" w:defQFormat="0" w:count="376">
+  <w:latentStyles w:defLockedState="0" w:defUIPriority="99" w:defSemiHidden="0" w:defUnhideWhenUsed="0" w:defQFormat="0" w:count="371">
     <w:lsdException w:name="Normal" w:uiPriority="0" w:qFormat="1"/>
     <w:lsdException w:name="heading 1" w:uiPriority="9" w:qFormat="1"/>
     <w:lsdException w:name="heading 2" w:semiHidden="1" w:uiPriority="9" w:unhideWhenUsed="1" w:qFormat="1"/>
@@ -2621,11 +2682,6 @@
     <w:lsdException w:name="List Table 5 Dark Accent 6" w:uiPriority="50"/>
     <w:lsdException w:name="List Table 6 Colorful Accent 6" w:uiPriority="51"/>
     <w:lsdException w:name="List Table 7 Colorful Accent 6" w:uiPriority="52"/>
-    <w:lsdException w:name="Mention" w:semiHidden="1" w:unhideWhenUsed="1"/>
-    <w:lsdException w:name="Smart Hyperlink" w:semiHidden="1" w:unhideWhenUsed="1"/>
-    <w:lsdException w:name="Hashtag" w:semiHidden="1" w:unhideWhenUsed="1"/>
-    <w:lsdException w:name="Unresolved Mention" w:semiHidden="1" w:unhideWhenUsed="1"/>
-    <w:lsdException w:name="Smart Link" w:semiHidden="1" w:unhideWhenUsed="1"/>
   </w:latentStyles>
   <w:style w:type="paragraph" w:default="1" w:styleId="Normal">
     <w:name w:val="Normal"/>

</xml_diff>